<commit_message>
914945 VDD (includes build logfiles) for GA TASCore  Release 1.2
</commit_message>
<xml_diff>
--- a/TASCore_documents/CM/Build 7/TAS_Core_VDD.docx
+++ b/TASCore_documents/CM/Build 7/TAS_Core_VDD.docx
@@ -128,8 +128,10 @@
         <w:t xml:space="preserve"> 1.</w:t>
       </w:r>
       <w:r>
-        <w:t>0</w:t>
+        <w:t>1</w:t>
       </w:r>
+      <w:bookmarkStart w:id="1" w:name="_GoBack"/>
+      <w:bookmarkEnd w:id="1"/>
     </w:p>
     <w:p>
       <w:pPr>
@@ -205,8 +207,8 @@
             <w:pPr>
               <w:pStyle w:val="TableHeading"/>
             </w:pPr>
-            <w:bookmarkStart w:id="1" w:name="ColumnTitle_01"/>
-            <w:bookmarkEnd w:id="1"/>
+            <w:bookmarkStart w:id="2" w:name="ColumnTitle_01"/>
+            <w:bookmarkEnd w:id="2"/>
             <w:r>
               <w:t>Date</w:t>
             </w:r>
@@ -290,7 +292,10 @@
               </w:rPr>
             </w:pPr>
             <w:r>
-              <w:t>02/04/2019</w:t>
+              <w:t>02/04</w:t>
+            </w:r>
+            <w:r>
+              <w:t>/2019</w:t>
             </w:r>
           </w:p>
         </w:tc>
@@ -356,6 +361,77 @@
                 <w:sz w:val="16"/>
                 <w:szCs w:val="16"/>
               </w:rPr>
+            </w:pPr>
+            <w:r>
+              <w:t>Leidos</w:t>
+            </w:r>
+          </w:p>
+        </w:tc>
+      </w:tr>
+      <w:tr>
+        <w:trPr>
+          <w:cantSplit/>
+          <w:trHeight w:val="288"/>
+        </w:trPr>
+        <w:tc>
+          <w:tcPr>
+            <w:tcW w:w="705" w:type="pct"/>
+          </w:tcPr>
+          <w:p>
+            <w:pPr>
+              <w:pStyle w:val="TableText"/>
+            </w:pPr>
+            <w:r>
+              <w:t>02/26/2019</w:t>
+            </w:r>
+          </w:p>
+        </w:tc>
+        <w:tc>
+          <w:tcPr>
+            <w:tcW w:w="691" w:type="pct"/>
+          </w:tcPr>
+          <w:p>
+            <w:pPr>
+              <w:pStyle w:val="TableText"/>
+            </w:pPr>
+            <w:r>
+              <w:t>1.1</w:t>
+            </w:r>
+          </w:p>
+        </w:tc>
+        <w:tc>
+          <w:tcPr>
+            <w:tcW w:w="1586" w:type="pct"/>
+          </w:tcPr>
+          <w:p>
+            <w:pPr>
+              <w:pStyle w:val="TableText"/>
+            </w:pPr>
+            <w:r>
+              <w:t>Added build information for Vistalink and API builds</w:t>
+            </w:r>
+          </w:p>
+        </w:tc>
+        <w:tc>
+          <w:tcPr>
+            <w:tcW w:w="840" w:type="pct"/>
+          </w:tcPr>
+          <w:p>
+            <w:pPr>
+              <w:pStyle w:val="TableText"/>
+            </w:pPr>
+            <w:r>
+              <w:t>Vernita Thompson</w:t>
+            </w:r>
+          </w:p>
+        </w:tc>
+        <w:tc>
+          <w:tcPr>
+            <w:tcW w:w="1178" w:type="pct"/>
+          </w:tcPr>
+          <w:p>
+            <w:pPr>
+              <w:pStyle w:val="TableText"/>
             </w:pPr>
             <w:r>
               <w:t>Leidos</w:t>
@@ -408,8 +484,8 @@
             <w:pPr>
               <w:pStyle w:val="TableHeading"/>
             </w:pPr>
-            <w:bookmarkStart w:id="2" w:name="ColumnTitle_02"/>
-            <w:bookmarkEnd w:id="2"/>
+            <w:bookmarkStart w:id="3" w:name="ColumnTitle_02"/>
+            <w:bookmarkEnd w:id="3"/>
             <w:r>
               <w:t>Date</w:t>
             </w:r>
@@ -520,10 +596,8 @@
               </w:rPr>
             </w:pPr>
             <w:r>
-              <w:t>TAS.01.00.???</w:t>
-            </w:r>
-            <w:bookmarkStart w:id="3" w:name="_GoBack"/>
-            <w:bookmarkEnd w:id="3"/>
+              <w:t>TASCore 1.2/</w:t>
+            </w:r>
           </w:p>
         </w:tc>
         <w:tc>
@@ -690,15 +764,7 @@
         <w:t xml:space="preserve">product build process </w:t>
       </w:r>
       <w:r>
-        <w:t>(</w:t>
-      </w:r>
-      <w:proofErr w:type="spellStart"/>
-      <w:r>
-        <w:t>ProPath</w:t>
-      </w:r>
-      <w:proofErr w:type="spellEnd"/>
-      <w:r>
-        <w:t>, Product Build: BLD-1 Develop Product Component)</w:t>
+        <w:t>(ProPath, Product Build: BLD-1 Develop Product Component)</w:t>
       </w:r>
       <w:r>
         <w:t>.</w:t>
@@ -743,15 +809,7 @@
         <w:t xml:space="preserve">, refer to the Software Configuration Management Procedures Template </w:t>
       </w:r>
       <w:r>
-        <w:t>(</w:t>
-      </w:r>
-      <w:proofErr w:type="spellStart"/>
-      <w:r>
-        <w:t>ProPath</w:t>
-      </w:r>
-      <w:proofErr w:type="spellEnd"/>
-      <w:r>
-        <w:t xml:space="preserve">, Project Planning: PRP 3.7). </w:t>
+        <w:t xml:space="preserve">(ProPath, Project Planning: PRP 3.7). </w:t>
       </w:r>
       <w:r>
         <w:t xml:space="preserve">The Project Manager is responsible for ensuring the Configuration Manager </w:t>
@@ -2590,13 +2648,8 @@
               <w:t>Rally</w:t>
             </w:r>
             <w:r>
-              <w:t xml:space="preserve">: </w:t>
-            </w:r>
-            <w:proofErr w:type="spellStart"/>
-            <w:r>
-              <w:t>TASCore</w:t>
-            </w:r>
-            <w:proofErr w:type="spellEnd"/>
+              <w:t>: TASCore</w:t>
+            </w:r>
           </w:p>
           <w:p>
             <w:pPr>
@@ -2648,11 +2701,9 @@
             <w:pPr>
               <w:pStyle w:val="TableText"/>
             </w:pPr>
-            <w:proofErr w:type="spellStart"/>
             <w:r>
               <w:t>TASCore</w:t>
             </w:r>
-            <w:proofErr w:type="spellEnd"/>
           </w:p>
         </w:tc>
       </w:tr>
@@ -2687,11 +2738,9 @@
             <w:pPr>
               <w:pStyle w:val="TableText"/>
             </w:pPr>
-            <w:proofErr w:type="spellStart"/>
             <w:r>
               <w:t>TASCore_document_stream</w:t>
             </w:r>
-            <w:proofErr w:type="spellEnd"/>
           </w:p>
         </w:tc>
       </w:tr>
@@ -2731,13 +2780,16 @@
               </w:rPr>
             </w:pPr>
             <w:r>
-              <w:t xml:space="preserve"> (110</w:t>
+              <w:t xml:space="preserve"> (117</w:t>
             </w:r>
             <w:r>
               <w:t>:</w:t>
             </w:r>
             <w:r>
-              <w:t xml:space="preserve"> TASCore_doc_02122019</w:t>
+              <w:t xml:space="preserve"> TASCore_doc_0226</w:t>
+            </w:r>
+            <w:r>
+              <w:t>2019</w:t>
             </w:r>
             <w:r>
               <w:t>)</w:t>
@@ -2776,13 +2828,8 @@
             <w:pPr>
               <w:pStyle w:val="TableText"/>
             </w:pPr>
-            <w:proofErr w:type="spellStart"/>
-            <w:r>
-              <w:t>TASCore_documents</w:t>
-            </w:r>
-            <w:proofErr w:type="spellEnd"/>
-            <w:r>
-              <w:t xml:space="preserve">  </w:t>
+            <w:r>
+              <w:t xml:space="preserve">TASCore_documents  </w:t>
             </w:r>
           </w:p>
         </w:tc>
@@ -2901,21 +2948,7 @@
                     <w:rPr>
                       <w:b/>
                     </w:rPr>
-                    <w:t xml:space="preserve">Documents Loaded </w:t>
-                  </w:r>
-                  <w:proofErr w:type="gramStart"/>
-                  <w:r>
-                    <w:rPr>
-                      <w:b/>
-                    </w:rPr>
-                    <w:t>Into</w:t>
-                  </w:r>
-                  <w:proofErr w:type="gramEnd"/>
-                  <w:r>
-                    <w:rPr>
-                      <w:b/>
-                    </w:rPr>
-                    <w:t xml:space="preserve"> Rational</w:t>
+                    <w:t>Documents Loaded Into Rational</w:t>
                   </w:r>
                 </w:p>
               </w:tc>
@@ -3125,13 +3158,8 @@
                     </w:rPr>
                   </w:pPr>
                   <w:r>
-                    <w:t>TAS_Core_Defect_Log_TAS.01.00.1545_20181219_103623 .</w:t>
+                    <w:t>TAS_Core_Defect_Log_TAS.01.00.1545_20181219_103623 .xlsx</w:t>
                   </w:r>
-                  <w:proofErr w:type="spellStart"/>
-                  <w:r>
-                    <w:t>xlsx</w:t>
-                  </w:r>
-                  <w:proofErr w:type="spellEnd"/>
                 </w:p>
               </w:tc>
               <w:tc>
@@ -3140,89 +3168,6 @@
                   <w:shd w:val="clear" w:color="auto" w:fill="F2F2F2" w:themeFill="background1" w:themeFillShade="F2"/>
                   <w:vAlign w:val="center"/>
                 </w:tcPr>
-                <w:tbl>
-                  <w:tblPr>
-                    <w:tblW w:w="960" w:type="dxa"/>
-                    <w:tblLayout w:type="fixed"/>
-                    <w:tblLook w:val="04A0" w:firstRow="1" w:lastRow="0" w:firstColumn="1" w:lastColumn="0" w:noHBand="0" w:noVBand="1"/>
-                  </w:tblPr>
-                  <w:tblGrid>
-                    <w:gridCol w:w="960"/>
-                  </w:tblGrid>
-                  <w:tr>
-                    <w:trPr>
-                      <w:trHeight w:val="300"/>
-                    </w:trPr>
-                    <w:tc>
-                      <w:tcPr>
-                        <w:tcW w:w="960" w:type="dxa"/>
-                        <w:vMerge w:val="restart"/>
-                        <w:tcBorders>
-                          <w:top w:val="nil"/>
-                          <w:left w:val="nil"/>
-                          <w:bottom w:val="nil"/>
-                          <w:right w:val="nil"/>
-                        </w:tcBorders>
-                        <w:shd w:val="clear" w:color="auto" w:fill="auto"/>
-                        <w:noWrap/>
-                        <w:vAlign w:val="bottom"/>
-                        <w:hideMark/>
-                      </w:tcPr>
-                      <w:p>
-                        <w:pPr>
-                          <w:jc w:val="right"/>
-                        </w:pPr>
-                        <w:r>
-                          <w:tab/>
-                        </w:r>
-                      </w:p>
-                      <w:p>
-                        <w:pPr>
-                          <w:jc w:val="right"/>
-                          <w:rPr>
-                            <w:rFonts w:ascii="Calibri" w:hAnsi="Calibri"/>
-                            <w:color w:val="0563C1"/>
-                            <w:szCs w:val="22"/>
-                            <w:u w:val="single"/>
-                          </w:rPr>
-                        </w:pPr>
-                        <w:r>
-                          <w:t>914367</w:t>
-                        </w:r>
-                      </w:p>
-                    </w:tc>
-                  </w:tr>
-                  <w:tr>
-                    <w:trPr>
-                      <w:trHeight w:val="300"/>
-                    </w:trPr>
-                    <w:tc>
-                      <w:tcPr>
-                        <w:tcW w:w="960" w:type="dxa"/>
-                        <w:vMerge/>
-                        <w:tcBorders>
-                          <w:top w:val="nil"/>
-                          <w:left w:val="nil"/>
-                          <w:bottom w:val="nil"/>
-                          <w:right w:val="nil"/>
-                        </w:tcBorders>
-                        <w:vAlign w:val="center"/>
-                        <w:hideMark/>
-                      </w:tcPr>
-                      <w:p>
-                        <w:pPr>
-                          <w:jc w:val="right"/>
-                          <w:rPr>
-                            <w:rFonts w:ascii="Calibri" w:hAnsi="Calibri"/>
-                            <w:color w:val="0563C1"/>
-                            <w:szCs w:val="22"/>
-                            <w:u w:val="single"/>
-                          </w:rPr>
-                        </w:pPr>
-                      </w:p>
-                    </w:tc>
-                  </w:tr>
-                </w:tbl>
                 <w:p>
                   <w:pPr>
                     <w:pStyle w:val="TableText"/>
@@ -3232,6 +3177,9 @@
                       <w:sz w:val="20"/>
                     </w:rPr>
                   </w:pPr>
+                  <w:r>
+                    <w:t>914367</w:t>
+                  </w:r>
                 </w:p>
               </w:tc>
             </w:tr>
@@ -3276,13 +3224,8 @@
                     </w:rPr>
                   </w:pPr>
                   <w:r>
-                    <w:t>TAS_Core_TEL_TAS.01.00.1545_20181219_103623 .</w:t>
+                    <w:t>TAS_Core_TEL_TAS.01.00.1545_20181219_103623 .xlsx</w:t>
                   </w:r>
-                  <w:proofErr w:type="spellStart"/>
-                  <w:r>
-                    <w:t>xlsx</w:t>
-                  </w:r>
-                  <w:proofErr w:type="spellEnd"/>
                 </w:p>
               </w:tc>
               <w:tc>
@@ -3520,17 +3463,8 @@
                       <w:rFonts w:asciiTheme="minorHAnsi" w:hAnsiTheme="minorHAnsi" w:cstheme="minorBidi"/>
                       <w:szCs w:val="24"/>
                     </w:rPr>
-                    <w:t>TAS_Core_RTM_TAS.01.00.1545_20181219_103623 .</w:t>
+                    <w:t>TAS_Core_RTM_TAS.01.00.1545_20181219_103623 .xlsx</w:t>
                   </w:r>
-                  <w:proofErr w:type="spellStart"/>
-                  <w:r>
-                    <w:rPr>
-                      <w:rFonts w:asciiTheme="minorHAnsi" w:hAnsiTheme="minorHAnsi" w:cstheme="minorBidi"/>
-                      <w:szCs w:val="24"/>
-                    </w:rPr>
-                    <w:t>xlsx</w:t>
-                  </w:r>
-                  <w:proofErr w:type="spellEnd"/>
                 </w:p>
               </w:tc>
               <w:tc>
@@ -4314,8 +4248,8 @@
         <w:tblDescription w:val="CCM/RTC location for information, including CCM web addressm CCM project area, CCM team area, stream, and baseline ID."/>
       </w:tblPr>
       <w:tblGrid>
-        <w:gridCol w:w="2201"/>
-        <w:gridCol w:w="7149"/>
+        <w:gridCol w:w="2200"/>
+        <w:gridCol w:w="7150"/>
       </w:tblGrid>
       <w:tr>
         <w:trPr>
@@ -4478,13 +4412,8 @@
               <w:t>Rally</w:t>
             </w:r>
             <w:r>
-              <w:t xml:space="preserve">: </w:t>
-            </w:r>
-            <w:proofErr w:type="spellStart"/>
-            <w:r>
-              <w:t>TASCore</w:t>
-            </w:r>
-            <w:proofErr w:type="spellEnd"/>
+              <w:t>: TASCore</w:t>
+            </w:r>
           </w:p>
           <w:p>
             <w:pPr>
@@ -4541,11 +4470,9 @@
             <w:pPr>
               <w:pStyle w:val="TableText"/>
             </w:pPr>
-            <w:proofErr w:type="spellStart"/>
             <w:r>
               <w:t>TASCore</w:t>
             </w:r>
-            <w:proofErr w:type="spellEnd"/>
           </w:p>
         </w:tc>
       </w:tr>
@@ -4583,14 +4510,50 @@
             <w:pPr>
               <w:pStyle w:val="TableText"/>
             </w:pPr>
-            <w:proofErr w:type="spellStart"/>
             <w:r>
               <w:t>TASCore_CI</w:t>
             </w:r>
             <w:r>
+              <w:t>build7</w:t>
+            </w:r>
+            <w:r>
               <w:t>_stream</w:t>
             </w:r>
-            <w:proofErr w:type="spellEnd"/>
+          </w:p>
+          <w:p>
+            <w:pPr>
+              <w:pStyle w:val="TableText"/>
+            </w:pPr>
+            <w:r>
+              <w:t>TASCore_CI</w:t>
+            </w:r>
+            <w:r>
+              <w:t>_stream</w:t>
+            </w:r>
+          </w:p>
+          <w:p>
+            <w:pPr>
+              <w:pStyle w:val="TableText"/>
+            </w:pPr>
+            <w:r>
+              <w:t>TAS_API_CI_Stream</w:t>
+            </w:r>
+          </w:p>
+          <w:p>
+            <w:pPr>
+              <w:pStyle w:val="TableText"/>
+            </w:pPr>
+            <w:r>
+              <w:t>TASCore_Services_CI_Stream</w:t>
+            </w:r>
+          </w:p>
+          <w:p>
+            <w:pPr>
+              <w:pStyle w:val="TableText"/>
+            </w:pPr>
+            <w:r>
+              <w:t>TASCore_Vistalink_CI_Stream</w:t>
+            </w:r>
           </w:p>
         </w:tc>
       </w:tr>
@@ -4666,11 +4629,11 @@
         <w:tblDescription w:val="Names and descriptions of components."/>
       </w:tblPr>
       <w:tblGrid>
-        <w:gridCol w:w="1000"/>
-        <w:gridCol w:w="216"/>
-        <w:gridCol w:w="6697"/>
-        <w:gridCol w:w="216"/>
-        <w:gridCol w:w="1221"/>
+        <w:gridCol w:w="1048"/>
+        <w:gridCol w:w="166"/>
+        <w:gridCol w:w="6527"/>
+        <w:gridCol w:w="182"/>
+        <w:gridCol w:w="1427"/>
       </w:tblGrid>
       <w:tr>
         <w:trPr>
@@ -4747,21 +4710,17 @@
             <w:pPr>
               <w:pStyle w:val="TableText"/>
             </w:pPr>
-            <w:proofErr w:type="spellStart"/>
-            <w:r>
-              <w:t>Build_</w:t>
-            </w:r>
-            <w:proofErr w:type="gramStart"/>
-            <w:r>
-              <w:t>Artifacts</w:t>
-            </w:r>
-            <w:proofErr w:type="spellEnd"/>
-            <w:r>
-              <w:t>(</w:t>
-            </w:r>
-            <w:proofErr w:type="gramEnd"/>
-            <w:r>
-              <w:t>140: TAS.01.00.1545.20181219_103103)</w:t>
+            <w:r>
+              <w:t>Build_Artifacts(62</w:t>
+            </w:r>
+            <w:r>
+              <w:t xml:space="preserve">: </w:t>
+            </w:r>
+            <w:r>
+              <w:t>TAS.01.02_02262019</w:t>
+            </w:r>
+            <w:r>
+              <w:t>)</w:t>
             </w:r>
           </w:p>
         </w:tc>
@@ -4775,15 +4734,7 @@
               <w:pStyle w:val="TableText"/>
             </w:pPr>
             <w:r>
-              <w:t xml:space="preserve">Baseline of </w:t>
-            </w:r>
-            <w:proofErr w:type="spellStart"/>
-            <w:r>
-              <w:t>TASCore</w:t>
-            </w:r>
-            <w:proofErr w:type="spellEnd"/>
-            <w:r>
-              <w:t xml:space="preserve"> distributable</w:t>
+              <w:t>Baseline of TASCore distributable</w:t>
             </w:r>
           </w:p>
         </w:tc>
@@ -4811,21 +4762,20 @@
             <w:pPr>
               <w:pStyle w:val="TableText"/>
             </w:pPr>
-            <w:proofErr w:type="spellStart"/>
-            <w:r>
-              <w:t>MCCF_EDI_TAS_Infrastructure</w:t>
-            </w:r>
-            <w:proofErr w:type="spellEnd"/>
-            <w:r>
-              <w:t>(</w:t>
-            </w:r>
-            <w:proofErr w:type="gramStart"/>
-            <w:r>
-              <w:t>120:TASCore</w:t>
-            </w:r>
-            <w:proofErr w:type="gramEnd"/>
-            <w:r>
-              <w:t>_Infrastructure_01292019)</w:t>
+            <w:r>
+              <w:t>MCCF_EDI_TAS_Infrastructure(155</w:t>
+            </w:r>
+            <w:r>
+              <w:t>:</w:t>
+            </w:r>
+            <w:r>
+              <w:t xml:space="preserve"> </w:t>
+            </w:r>
+            <w:r>
+              <w:t>TASCore_Infrastructure_02132019</w:t>
+            </w:r>
+            <w:r>
+              <w:t>)</w:t>
             </w:r>
           </w:p>
         </w:tc>
@@ -4867,27 +4817,22 @@
             <w:pPr>
               <w:pStyle w:val="TableText"/>
             </w:pPr>
-            <w:proofErr w:type="spellStart"/>
-            <w:r>
-              <w:t>MCCF_EDI_TAS_</w:t>
-            </w:r>
-            <w:proofErr w:type="gramStart"/>
-            <w:r>
-              <w:t>WebUI</w:t>
-            </w:r>
-            <w:proofErr w:type="spellEnd"/>
-            <w:r>
-              <w:t>(</w:t>
-            </w:r>
-            <w:proofErr w:type="gramEnd"/>
-            <w:r>
-              <w:t>1107</w:t>
+            <w:r>
+              <w:t>MCCF_EDI_</w:t>
+            </w:r>
+            <w:r>
+              <w:t>TAS_WebUI(1129</w:t>
             </w:r>
             <w:r>
               <w:t xml:space="preserve">: </w:t>
             </w:r>
-            <w:r>
-              <w:t>TAS.01.00.1545_20181219_103623)</w:t>
+            <w:bookmarkStart w:id="27" w:name="_Hlk2077990"/>
+            <w:r>
+              <w:t>TAS.01.00.2_20190213_121152</w:t>
+            </w:r>
+            <w:bookmarkEnd w:id="27"/>
+            <w:r>
+              <w:t>)</w:t>
             </w:r>
           </w:p>
         </w:tc>
@@ -4901,15 +4846,13 @@
               <w:pStyle w:val="TableText"/>
             </w:pPr>
             <w:r>
-              <w:t xml:space="preserve">Baseline source for </w:t>
-            </w:r>
-            <w:proofErr w:type="spellStart"/>
-            <w:r>
-              <w:t>TASCore</w:t>
-            </w:r>
-            <w:proofErr w:type="spellEnd"/>
-            <w:r>
-              <w:t xml:space="preserve"> Build 7</w:t>
+              <w:t xml:space="preserve">Baseline source for TASCore </w:t>
+            </w:r>
+            <w:r>
+              <w:t xml:space="preserve">WebUI </w:t>
+            </w:r>
+            <w:r>
+              <w:t>Build 7</w:t>
             </w:r>
           </w:p>
         </w:tc>
@@ -4937,21 +4880,8 @@
             <w:pPr>
               <w:pStyle w:val="TableText"/>
             </w:pPr>
-            <w:proofErr w:type="spellStart"/>
-            <w:r>
-              <w:t>MCCF_EDI_TAS_SVC_FHIR_</w:t>
-            </w:r>
-            <w:proofErr w:type="gramStart"/>
-            <w:r>
-              <w:t>Services</w:t>
-            </w:r>
-            <w:proofErr w:type="spellEnd"/>
-            <w:r>
-              <w:t>(</w:t>
-            </w:r>
-            <w:proofErr w:type="gramEnd"/>
-            <w:r>
-              <w:t>312</w:t>
+            <w:r>
+              <w:t>MCCF_EDI_TAS_SVC_FHIR_Services(312</w:t>
             </w:r>
             <w:r>
               <w:t xml:space="preserve">: </w:t>
@@ -4971,15 +4901,7 @@
               <w:pStyle w:val="TableText"/>
             </w:pPr>
             <w:r>
-              <w:t xml:space="preserve">Baseline source for </w:t>
-            </w:r>
-            <w:proofErr w:type="spellStart"/>
-            <w:r>
-              <w:t>TASCore</w:t>
-            </w:r>
-            <w:proofErr w:type="spellEnd"/>
-            <w:r>
-              <w:t xml:space="preserve"> VAFHIR Services Build 7</w:t>
+              <w:t>Baseline source for TASCore VAFHIR Services Build 7</w:t>
             </w:r>
           </w:p>
         </w:tc>
@@ -5007,27 +4929,23 @@
             <w:pPr>
               <w:pStyle w:val="TableText"/>
             </w:pPr>
-            <w:proofErr w:type="spellStart"/>
-            <w:r>
-              <w:t>MCCF_EDI_TAS_SVC_API_</w:t>
-            </w:r>
-            <w:proofErr w:type="gramStart"/>
-            <w:r>
-              <w:t>Services</w:t>
-            </w:r>
-            <w:proofErr w:type="spellEnd"/>
-            <w:r>
-              <w:t>(</w:t>
-            </w:r>
-            <w:proofErr w:type="gramEnd"/>
-            <w:r>
-              <w:t>7</w:t>
+            <w:r>
+              <w:t xml:space="preserve">MCCF_EDI_TAS_API_Core </w:t>
+            </w:r>
+            <w:r>
+              <w:t>(15</w:t>
             </w:r>
             <w:r>
               <w:t xml:space="preserve">: </w:t>
             </w:r>
             <w:r>
-              <w:t>TAS_API_Core_Services_01292019)</w:t>
+              <w:t>TAS_API</w:t>
+            </w:r>
+            <w:r>
+              <w:t>.01.00.38_20190223_160427</w:t>
+            </w:r>
+            <w:r>
+              <w:t>)</w:t>
             </w:r>
           </w:p>
         </w:tc>
@@ -5041,15 +4959,79 @@
               <w:pStyle w:val="TableText"/>
             </w:pPr>
             <w:r>
-              <w:t xml:space="preserve">Baseline source for </w:t>
-            </w:r>
-            <w:proofErr w:type="spellStart"/>
-            <w:r>
-              <w:t>TASCore</w:t>
-            </w:r>
-            <w:proofErr w:type="spellEnd"/>
-            <w:r>
-              <w:t xml:space="preserve"> VAFHIR Services Build 7</w:t>
+              <w:t>Ba</w:t>
+            </w:r>
+            <w:r>
+              <w:t>seline source for TASCore API</w:t>
+            </w:r>
+            <w:r>
+              <w:t xml:space="preserve"> </w:t>
+            </w:r>
+            <w:r>
+              <w:lastRenderedPageBreak/>
+              <w:t>Services Build 7</w:t>
+            </w:r>
+          </w:p>
+        </w:tc>
+      </w:tr>
+      <w:tr>
+        <w:tc>
+          <w:tcPr>
+            <w:tcW w:w="1216" w:type="dxa"/>
+            <w:gridSpan w:val="2"/>
+          </w:tcPr>
+          <w:p>
+            <w:pPr>
+              <w:pStyle w:val="TableText"/>
+            </w:pPr>
+            <w:r>
+              <w:lastRenderedPageBreak/>
+              <w:t xml:space="preserve">Build 7 </w:t>
+            </w:r>
+          </w:p>
+        </w:tc>
+        <w:tc>
+          <w:tcPr>
+            <w:tcW w:w="6696" w:type="dxa"/>
+          </w:tcPr>
+          <w:p>
+            <w:pPr>
+              <w:pStyle w:val="TableText"/>
+              <w:rPr>
+                <w:highlight w:val="yellow"/>
+              </w:rPr>
+            </w:pPr>
+            <w:r>
+              <w:t xml:space="preserve">MCCF_EDI_TAS_Vistalink </w:t>
+            </w:r>
+            <w:r>
+              <w:t xml:space="preserve">(20: </w:t>
+            </w:r>
+            <w:r>
+              <w:t>VAVLGateway_1.0</w:t>
+            </w:r>
+            <w:r>
+              <w:t>.6_20190226_092351-bundle</w:t>
+            </w:r>
+          </w:p>
+        </w:tc>
+        <w:tc>
+          <w:tcPr>
+            <w:tcW w:w="1438" w:type="dxa"/>
+            <w:gridSpan w:val="2"/>
+          </w:tcPr>
+          <w:p>
+            <w:pPr>
+              <w:pStyle w:val="TableText"/>
+            </w:pPr>
+            <w:r>
+              <w:t>Ba</w:t>
+            </w:r>
+            <w:r>
+              <w:t xml:space="preserve">seline source for TASCore Vistalink </w:t>
+            </w:r>
+            <w:r>
+              <w:t>Services Build 7</w:t>
             </w:r>
           </w:p>
         </w:tc>
@@ -5064,13 +5046,13 @@
       <w:pPr>
         <w:pStyle w:val="Heading3"/>
       </w:pPr>
-      <w:bookmarkStart w:id="27" w:name="_Toc507396649"/>
-      <w:bookmarkStart w:id="28" w:name="_Toc507593674"/>
+      <w:bookmarkStart w:id="28" w:name="_Toc507396649"/>
+      <w:bookmarkStart w:id="29" w:name="_Toc507593674"/>
       <w:r>
         <w:t>Build Information</w:t>
       </w:r>
-      <w:bookmarkEnd w:id="27"/>
       <w:bookmarkEnd w:id="28"/>
+      <w:bookmarkEnd w:id="29"/>
     </w:p>
     <w:p>
       <w:pPr>
@@ -5090,12 +5072,13 @@
       <w:tblPr>
         <w:tblStyle w:val="TableGrid3"/>
         <w:tblW w:w="0" w:type="auto"/>
+        <w:tblLayout w:type="fixed"/>
         <w:tblLook w:val="04A0" w:firstRow="1" w:lastRow="0" w:firstColumn="1" w:lastColumn="0" w:noHBand="0" w:noVBand="1"/>
         <w:tblDescription w:val="Names and descriptions of build information."/>
       </w:tblPr>
       <w:tblGrid>
-        <w:gridCol w:w="2189"/>
-        <w:gridCol w:w="7161"/>
+        <w:gridCol w:w="2515"/>
+        <w:gridCol w:w="6835"/>
       </w:tblGrid>
       <w:tr>
         <w:trPr>
@@ -5104,15 +5087,15 @@
         </w:trPr>
         <w:tc>
           <w:tcPr>
-            <w:tcW w:w="2189" w:type="dxa"/>
+            <w:tcW w:w="2515" w:type="dxa"/>
             <w:shd w:val="clear" w:color="auto" w:fill="F2F2F2" w:themeFill="background1" w:themeFillShade="F2"/>
           </w:tcPr>
           <w:p>
             <w:pPr>
               <w:pStyle w:val="TableHeading"/>
             </w:pPr>
-            <w:bookmarkStart w:id="29" w:name="ColumnTitle_12"/>
-            <w:bookmarkEnd w:id="29"/>
+            <w:bookmarkStart w:id="30" w:name="ColumnTitle_12"/>
+            <w:bookmarkEnd w:id="30"/>
             <w:r>
               <w:t>Name</w:t>
             </w:r>
@@ -5120,7 +5103,7 @@
         </w:tc>
         <w:tc>
           <w:tcPr>
-            <w:tcW w:w="7161" w:type="dxa"/>
+            <w:tcW w:w="6835" w:type="dxa"/>
             <w:shd w:val="clear" w:color="auto" w:fill="F2F2F2" w:themeFill="background1" w:themeFillShade="F2"/>
           </w:tcPr>
           <w:p>
@@ -5139,7 +5122,7 @@
         </w:trPr>
         <w:tc>
           <w:tcPr>
-            <w:tcW w:w="2189" w:type="dxa"/>
+            <w:tcW w:w="2515" w:type="dxa"/>
           </w:tcPr>
           <w:p>
             <w:pPr>
@@ -5176,7 +5159,7 @@
         </w:tc>
         <w:tc>
           <w:tcPr>
-            <w:tcW w:w="7161" w:type="dxa"/>
+            <w:tcW w:w="6835" w:type="dxa"/>
           </w:tcPr>
           <w:p>
             <w:pPr>
@@ -5242,29 +5225,8 @@
               <w:t>DIR</w:t>
             </w:r>
             <w:r>
-              <w:t>: /</w:t>
-            </w:r>
-            <w:proofErr w:type="spellStart"/>
-            <w:r>
-              <w:t>var</w:t>
-            </w:r>
-            <w:proofErr w:type="spellEnd"/>
-            <w:r>
-              <w:t>/www/html/</w:t>
-            </w:r>
-            <w:proofErr w:type="spellStart"/>
-            <w:r>
-              <w:t>rtc</w:t>
-            </w:r>
-            <w:proofErr w:type="spellEnd"/>
-            <w:r>
-              <w:t>/</w:t>
-            </w:r>
-            <w:proofErr w:type="spellStart"/>
-            <w:r>
-              <w:t>tas</w:t>
-            </w:r>
-            <w:proofErr w:type="spellEnd"/>
+              <w:t>: /var/www/html/rtc/tas</w:t>
+            </w:r>
           </w:p>
           <w:p>
             <w:pPr>
@@ -5277,13 +5239,13 @@
               <w:t>FILE</w:t>
             </w:r>
             <w:r>
-              <w:t>: mccf-tas_TAS.01.00.1545.20181219</w:t>
-            </w:r>
-            <w:r>
-              <w:t>_</w:t>
-            </w:r>
-            <w:r>
-              <w:t>103623.tar.gz</w:t>
+              <w:t xml:space="preserve">: </w:t>
+            </w:r>
+            <w:r>
+              <w:t>mccf-tas_TAS.01.00.2_20190213_121152</w:t>
+            </w:r>
+            <w:r>
+              <w:t>.tar.gz</w:t>
             </w:r>
           </w:p>
           <w:p>
@@ -5303,7 +5265,15 @@
               <w:t xml:space="preserve"> </w:t>
             </w:r>
             <w:r>
-              <w:t>TAS_VAFHIR_Server.01.00.127_20190128_075541.war</w:t>
+              <w:t>TAS_</w:t>
+            </w:r>
+            <w:bookmarkStart w:id="31" w:name="_Hlk999915"/>
+            <w:r>
+              <w:t>VAFHIR</w:t>
+            </w:r>
+            <w:bookmarkEnd w:id="31"/>
+            <w:r>
+              <w:t>_Server.01.00.127_20190128_075541.war</w:t>
             </w:r>
           </w:p>
           <w:p>
@@ -5323,8 +5293,47 @@
               <w:t xml:space="preserve">  </w:t>
             </w:r>
             <w:r>
-              <w:t>TAS_API.01.00.40_20190123_152716.tar.gz</w:t>
-            </w:r>
+              <w:t>TAS_API.01.00.38_20190223_160427</w:t>
+            </w:r>
+            <w:r>
+              <w:t>.</w:t>
+            </w:r>
+            <w:r>
+              <w:t>tar.gz</w:t>
+            </w:r>
+          </w:p>
+          <w:p>
+            <w:pPr>
+              <w:pStyle w:val="TableText"/>
+            </w:pPr>
+            <w:r>
+              <w:rPr>
+                <w:b/>
+              </w:rPr>
+              <w:t>FILE</w:t>
+            </w:r>
+            <w:r>
+              <w:t xml:space="preserve">: </w:t>
+            </w:r>
+            <w:r>
+              <w:t>VAVLGateway_1.0</w:t>
+            </w:r>
+            <w:r>
+              <w:t>.6_20190226_092351-bundle</w:t>
+            </w:r>
+            <w:r>
+              <w:t>.tar.gz</w:t>
+            </w:r>
+          </w:p>
+          <w:p>
+            <w:pPr>
+              <w:pStyle w:val="TableText"/>
+            </w:pPr>
+          </w:p>
+          <w:p>
+            <w:pPr>
+              <w:pStyle w:val="TableText"/>
+            </w:pPr>
           </w:p>
         </w:tc>
       </w:tr>
@@ -5335,7 +5344,7 @@
         </w:trPr>
         <w:tc>
           <w:tcPr>
-            <w:tcW w:w="2189" w:type="dxa"/>
+            <w:tcW w:w="2515" w:type="dxa"/>
           </w:tcPr>
           <w:p>
             <w:pPr>
@@ -5354,7 +5363,7 @@
         </w:tc>
         <w:tc>
           <w:tcPr>
-            <w:tcW w:w="7161" w:type="dxa"/>
+            <w:tcW w:w="6835" w:type="dxa"/>
           </w:tcPr>
           <w:p>
             <w:pPr>
@@ -5367,29 +5376,8 @@
               <w:t>Staging server</w:t>
             </w:r>
             <w:r>
-              <w:t>: /</w:t>
-            </w:r>
-            <w:proofErr w:type="spellStart"/>
-            <w:r>
-              <w:t>var</w:t>
-            </w:r>
-            <w:proofErr w:type="spellEnd"/>
-            <w:r>
-              <w:t>/www/html/</w:t>
-            </w:r>
-            <w:proofErr w:type="spellStart"/>
-            <w:r>
-              <w:t>rtc</w:t>
-            </w:r>
-            <w:proofErr w:type="spellEnd"/>
-            <w:r>
-              <w:t>/</w:t>
-            </w:r>
-            <w:proofErr w:type="spellStart"/>
-            <w:r>
-              <w:t>tas</w:t>
-            </w:r>
-            <w:proofErr w:type="spellEnd"/>
+              <w:t>: /var/www/html/rtc/tas</w:t>
+            </w:r>
           </w:p>
         </w:tc>
       </w:tr>
@@ -5399,7 +5387,7 @@
         </w:trPr>
         <w:tc>
           <w:tcPr>
-            <w:tcW w:w="2189" w:type="dxa"/>
+            <w:tcW w:w="2515" w:type="dxa"/>
           </w:tcPr>
           <w:p>
             <w:pPr>
@@ -5418,7 +5406,7 @@
         </w:tc>
         <w:tc>
           <w:tcPr>
-            <w:tcW w:w="7161" w:type="dxa"/>
+            <w:tcW w:w="6835" w:type="dxa"/>
           </w:tcPr>
           <w:p>
             <w:pPr>
@@ -5485,109 +5473,73 @@
               <w:t>DIR</w:t>
             </w:r>
             <w:r>
-              <w:t>: /</w:t>
-            </w:r>
-            <w:proofErr w:type="spellStart"/>
-            <w:r>
-              <w:t>var</w:t>
-            </w:r>
-            <w:proofErr w:type="spellEnd"/>
-            <w:r>
-              <w:t>/www/html/</w:t>
-            </w:r>
-            <w:proofErr w:type="spellStart"/>
-            <w:r>
-              <w:t>tas</w:t>
-            </w:r>
-            <w:proofErr w:type="spellEnd"/>
-          </w:p>
-          <w:p>
-            <w:pPr>
-              <w:pStyle w:val="TableText"/>
-            </w:pPr>
-            <w:proofErr w:type="spellStart"/>
+              <w:t>: /var/www/html/tas</w:t>
+            </w:r>
+          </w:p>
+          <w:p>
+            <w:pPr>
+              <w:pStyle w:val="TableText"/>
+            </w:pPr>
             <w:r>
               <w:rPr>
                 <w:b/>
               </w:rPr>
-              <w:t>NProd</w:t>
-            </w:r>
-            <w:proofErr w:type="spellEnd"/>
+              <w:t>NProd:</w:t>
+            </w:r>
             <w:r>
               <w:rPr>
                 <w:b/>
               </w:rPr>
+              <w:t xml:space="preserve"> </w:t>
+            </w:r>
+            <w:r>
+              <w:t>https</w:t>
+            </w:r>
+            <w:r>
+              <w:rPr>
+                <w:b/>
+              </w:rPr>
               <w:t>:</w:t>
             </w:r>
             <w:r>
+              <w:t>vac20webtas410.aac.va.gov</w:t>
+            </w:r>
+          </w:p>
+          <w:p>
+            <w:pPr>
+              <w:pStyle w:val="TableText"/>
+            </w:pPr>
+            <w:r>
               <w:rPr>
                 <w:b/>
               </w:rPr>
-              <w:t xml:space="preserve"> </w:t>
-            </w:r>
-            <w:proofErr w:type="gramStart"/>
-            <w:r>
-              <w:t>https</w:t>
-            </w:r>
-            <w:r>
+              <w:t>SERVER</w:t>
+            </w:r>
+            <w:r>
+              <w:t>: vac20webtas410.aac.va.gov</w:t>
+            </w:r>
+          </w:p>
+          <w:p>
+            <w:pPr>
+              <w:pStyle w:val="TableText"/>
               <w:rPr>
                 <w:b/>
               </w:rPr>
-              <w:t>:</w:t>
-            </w:r>
-            <w:r>
-              <w:t>vac20webtas410.aac.va.gov</w:t>
-            </w:r>
-            <w:proofErr w:type="gramEnd"/>
-          </w:p>
-          <w:p>
-            <w:pPr>
-              <w:pStyle w:val="TableText"/>
             </w:pPr>
             <w:r>
               <w:rPr>
                 <w:b/>
               </w:rPr>
-              <w:t>SERVER</w:t>
-            </w:r>
-            <w:r>
-              <w:t>: vac20webtas410.aac.va.gov</w:t>
-            </w:r>
-          </w:p>
-          <w:p>
-            <w:pPr>
-              <w:pStyle w:val="TableText"/>
-              <w:rPr>
-                <w:b/>
-              </w:rPr>
-            </w:pPr>
-            <w:r>
-              <w:rPr>
-                <w:b/>
-              </w:rPr>
               <w:t>DIR</w:t>
             </w:r>
             <w:r>
               <w:t xml:space="preserve">: </w:t>
             </w:r>
-            <w:bookmarkStart w:id="30" w:name="_Hlk518566646"/>
-            <w:r>
-              <w:t>/</w:t>
-            </w:r>
-            <w:proofErr w:type="spellStart"/>
-            <w:r>
-              <w:t>var</w:t>
-            </w:r>
-            <w:proofErr w:type="spellEnd"/>
-            <w:r>
-              <w:t>/www/html/</w:t>
-            </w:r>
-            <w:proofErr w:type="spellStart"/>
-            <w:r>
-              <w:t>tas</w:t>
-            </w:r>
-            <w:bookmarkEnd w:id="30"/>
-            <w:proofErr w:type="spellEnd"/>
+            <w:bookmarkStart w:id="32" w:name="_Hlk518566646"/>
+            <w:r>
+              <w:t>/var/www/html/tas</w:t>
+            </w:r>
+            <w:bookmarkEnd w:id="32"/>
           </w:p>
         </w:tc>
       </w:tr>
@@ -5601,8 +5553,8 @@
       <w:pPr>
         <w:pStyle w:val="Heading3"/>
       </w:pPr>
-      <w:bookmarkStart w:id="31" w:name="_Toc507396650"/>
-      <w:bookmarkStart w:id="32" w:name="_Toc507593675"/>
+      <w:bookmarkStart w:id="33" w:name="_Toc507396650"/>
+      <w:bookmarkStart w:id="34" w:name="_Toc507593675"/>
       <w:r>
         <w:t>CCM/</w:t>
       </w:r>
@@ -5610,8 +5562,8 @@
         <w:t>RTC Build Definition</w:t>
       </w:r>
       <w:bookmarkEnd w:id="26"/>
-      <w:bookmarkEnd w:id="31"/>
-      <w:bookmarkEnd w:id="32"/>
+      <w:bookmarkEnd w:id="33"/>
+      <w:bookmarkEnd w:id="34"/>
     </w:p>
     <w:p>
       <w:pPr>
@@ -5657,8 +5609,8 @@
                 <w:b/>
               </w:rPr>
             </w:pPr>
-            <w:bookmarkStart w:id="33" w:name="ColumnTitle_13"/>
-            <w:bookmarkEnd w:id="33"/>
+            <w:bookmarkStart w:id="35" w:name="ColumnTitle_13"/>
+            <w:bookmarkEnd w:id="35"/>
             <w:r>
               <w:rPr>
                 <w:b/>
@@ -5705,15 +5657,13 @@
                 <w:szCs w:val="20"/>
               </w:rPr>
             </w:pPr>
-            <w:proofErr w:type="spellStart"/>
             <w:r>
               <w:rPr>
                 <w:rFonts w:ascii="Arial" w:hAnsi="Arial" w:cs="Arial"/>
                 <w:szCs w:val="20"/>
               </w:rPr>
-              <w:t>TAS_VAFHIR_SERVER_BuildDef_CIMag</w:t>
-            </w:r>
-            <w:proofErr w:type="spellEnd"/>
+              <w:t>TAS_API_BuildDef_CIMag</w:t>
+            </w:r>
           </w:p>
         </w:tc>
         <w:tc>
@@ -5733,7 +5683,7 @@
                 <w:rFonts w:ascii="Arial" w:hAnsi="Arial" w:cs="Arial"/>
                 <w:szCs w:val="20"/>
               </w:rPr>
-              <w:t>TAS Core VAFHIR Server Build Definition</w:t>
+              <w:t>TAS Core API Services Build Definition</w:t>
             </w:r>
           </w:p>
         </w:tc>
@@ -5754,35 +5704,62 @@
                 <w:szCs w:val="20"/>
               </w:rPr>
             </w:pPr>
-            <w:proofErr w:type="spellStart"/>
             <w:r>
               <w:rPr>
                 <w:rFonts w:ascii="Arial" w:hAnsi="Arial" w:cs="Arial"/>
                 <w:szCs w:val="20"/>
               </w:rPr>
-              <w:t>TAS_API_BuildDef_CIMag</w:t>
-            </w:r>
-            <w:proofErr w:type="spellEnd"/>
-          </w:p>
-        </w:tc>
-        <w:tc>
-          <w:tcPr>
-            <w:tcW w:w="4632" w:type="dxa"/>
-          </w:tcPr>
-          <w:p>
-            <w:pPr>
-              <w:spacing w:before="60" w:after="60"/>
+              <w:lastRenderedPageBreak/>
+              <w:t>TASCore</w:t>
+            </w:r>
+            <w:r>
               <w:rPr>
                 <w:rFonts w:ascii="Arial" w:hAnsi="Arial" w:cs="Arial"/>
                 <w:szCs w:val="20"/>
               </w:rPr>
-            </w:pPr>
+              <w:t>_BuildDef_CI</w:t>
+            </w:r>
             <w:r>
               <w:rPr>
                 <w:rFonts w:ascii="Arial" w:hAnsi="Arial" w:cs="Arial"/>
                 <w:szCs w:val="20"/>
               </w:rPr>
-              <w:t>TAS Core API Services Build Definition</w:t>
+              <w:t>Build7</w:t>
+            </w:r>
+            <w:r>
+              <w:rPr>
+                <w:rFonts w:ascii="Arial" w:hAnsi="Arial" w:cs="Arial"/>
+                <w:szCs w:val="20"/>
+              </w:rPr>
+              <w:t>Mag</w:t>
+            </w:r>
+          </w:p>
+        </w:tc>
+        <w:tc>
+          <w:tcPr>
+            <w:tcW w:w="4632" w:type="dxa"/>
+          </w:tcPr>
+          <w:p>
+            <w:pPr>
+              <w:spacing w:before="60" w:after="60"/>
+              <w:rPr>
+                <w:rFonts w:ascii="Arial" w:hAnsi="Arial" w:cs="Arial"/>
+                <w:szCs w:val="20"/>
+              </w:rPr>
+            </w:pPr>
+            <w:r>
+              <w:rPr>
+                <w:rFonts w:ascii="Arial" w:hAnsi="Arial" w:cs="Arial"/>
+                <w:szCs w:val="20"/>
+              </w:rPr>
+              <w:t>TAS Core WebUI</w:t>
+            </w:r>
+            <w:r>
+              <w:rPr>
+                <w:rFonts w:ascii="Arial" w:hAnsi="Arial" w:cs="Arial"/>
+                <w:szCs w:val="20"/>
+              </w:rPr>
+              <w:t xml:space="preserve"> Build Definition</w:t>
             </w:r>
           </w:p>
         </w:tc>
@@ -5803,15 +5780,13 @@
                 <w:szCs w:val="20"/>
               </w:rPr>
             </w:pPr>
-            <w:proofErr w:type="spellStart"/>
             <w:r>
               <w:rPr>
                 <w:rFonts w:ascii="Arial" w:hAnsi="Arial" w:cs="Arial"/>
                 <w:szCs w:val="20"/>
               </w:rPr>
-              <w:t>TAS_VAFHIR_SERVER_BuildDef_CIMag</w:t>
-            </w:r>
-            <w:proofErr w:type="spellEnd"/>
+              <w:t>TAS_Vistalink_BuildDef_CIMag</w:t>
+            </w:r>
           </w:p>
         </w:tc>
         <w:tc>
@@ -5831,7 +5806,14 @@
                 <w:rFonts w:ascii="Arial" w:hAnsi="Arial" w:cs="Arial"/>
                 <w:szCs w:val="20"/>
               </w:rPr>
-              <w:t>TAS Core VAFHIR Server Build Definition</w:t>
+              <w:t>TAS Core</w:t>
+            </w:r>
+            <w:r>
+              <w:rPr>
+                <w:rFonts w:ascii="Arial" w:hAnsi="Arial" w:cs="Arial"/>
+                <w:szCs w:val="20"/>
+              </w:rPr>
+              <w:t xml:space="preserve"> Vistalink Build Definition</w:t>
             </w:r>
           </w:p>
         </w:tc>
@@ -5852,15 +5834,13 @@
                 <w:szCs w:val="20"/>
               </w:rPr>
             </w:pPr>
-            <w:proofErr w:type="spellStart"/>
             <w:r>
               <w:rPr>
                 <w:rFonts w:ascii="Arial" w:hAnsi="Arial" w:cs="Arial"/>
                 <w:szCs w:val="20"/>
               </w:rPr>
-              <w:t>TAS_API_BuildDef_CIMag</w:t>
-            </w:r>
-            <w:proofErr w:type="spellEnd"/>
+              <w:t>TAS_VAFHIR_SERVER_BuildDef_CIMag</w:t>
+            </w:r>
           </w:p>
         </w:tc>
         <w:tc>
@@ -5880,7 +5860,7 @@
                 <w:rFonts w:ascii="Arial" w:hAnsi="Arial" w:cs="Arial"/>
                 <w:szCs w:val="20"/>
               </w:rPr>
-              <w:t>TAS Core API Services Build Definition</w:t>
+              <w:t>TAS Core FHIR Build Definition</w:t>
             </w:r>
           </w:p>
         </w:tc>
@@ -5890,13 +5870,13 @@
       <w:pPr>
         <w:pStyle w:val="Heading3"/>
       </w:pPr>
-      <w:bookmarkStart w:id="34" w:name="_Toc507396651"/>
-      <w:bookmarkStart w:id="35" w:name="_Toc507593676"/>
+      <w:bookmarkStart w:id="36" w:name="_Toc507396651"/>
+      <w:bookmarkStart w:id="37" w:name="_Toc507593676"/>
       <w:r>
         <w:t>Build Label or Number</w:t>
       </w:r>
-      <w:bookmarkEnd w:id="34"/>
-      <w:bookmarkEnd w:id="35"/>
+      <w:bookmarkEnd w:id="36"/>
+      <w:bookmarkEnd w:id="37"/>
     </w:p>
     <w:p>
       <w:pPr>
@@ -5914,8 +5894,8 @@
         <w:tblDescription w:val="Names and descriptions of derived objects or packages produced for deployment and/or install."/>
       </w:tblPr>
       <w:tblGrid>
-        <w:gridCol w:w="5757"/>
-        <w:gridCol w:w="3593"/>
+        <w:gridCol w:w="5575"/>
+        <w:gridCol w:w="3775"/>
       </w:tblGrid>
       <w:tr>
         <w:trPr>
@@ -5931,8 +5911,8 @@
             <w:pPr>
               <w:pStyle w:val="TableHeading"/>
             </w:pPr>
-            <w:bookmarkStart w:id="36" w:name="ColumnTitle_14"/>
-            <w:bookmarkEnd w:id="36"/>
+            <w:bookmarkStart w:id="38" w:name="ColumnTitle_14"/>
+            <w:bookmarkEnd w:id="38"/>
             <w:r>
               <w:t>Name</w:t>
             </w:r>
@@ -5966,24 +5946,46 @@
               <w:pStyle w:val="TableText"/>
             </w:pPr>
             <w:r>
-              <w:t>mccf-tas_TAS.01.00.1545.20181219_103623.tar.gz</w:t>
-            </w:r>
-          </w:p>
-          <w:p>
-            <w:pPr>
-              <w:pStyle w:val="TableText"/>
-            </w:pPr>
-            <w:r>
-              <w:t>TAS_VAFHIR_Server.01.00.127_20190128_075541.war</w:t>
-            </w:r>
-          </w:p>
-          <w:p>
-            <w:pPr>
-              <w:pStyle w:val="TableText"/>
-            </w:pPr>
-            <w:r>
-              <w:t>TAS_API.01.00.40_20190123_152716.tar.gz</w:t>
-            </w:r>
+              <w:t>mccf-tas_TAS.01.00.2_20190213_121152</w:t>
+            </w:r>
+          </w:p>
+          <w:p>
+            <w:pPr>
+              <w:pStyle w:val="TableText"/>
+            </w:pPr>
+            <w:r>
+              <w:t>TAS_VAFHIR_Serv</w:t>
+            </w:r>
+            <w:r>
+              <w:t>er.01.00.127_20190128_075541</w:t>
+            </w:r>
+          </w:p>
+          <w:p>
+            <w:pPr>
+              <w:pStyle w:val="TableText"/>
+            </w:pPr>
+            <w:r>
+              <w:t>TAS_API.01.00.38_20190223_160427</w:t>
+            </w:r>
+          </w:p>
+          <w:p>
+            <w:pPr>
+              <w:pStyle w:val="TableText"/>
+            </w:pPr>
+            <w:r>
+              <w:t>VAVLGateway_1.0</w:t>
+            </w:r>
+            <w:r>
+              <w:t>.6_20190226_092351-bundle</w:t>
+            </w:r>
+            <w:r>
+              <w:t>.</w:t>
+            </w:r>
+          </w:p>
+          <w:p>
+            <w:pPr>
+              <w:pStyle w:val="TableText"/>
+            </w:pPr>
           </w:p>
         </w:tc>
         <w:tc>
@@ -6005,269 +6007,27 @@
       <w:pPr>
         <w:pStyle w:val="Heading1"/>
       </w:pPr>
-      <w:bookmarkStart w:id="37" w:name="_Toc507396652"/>
+      <w:bookmarkStart w:id="39" w:name="_Toc507396652"/>
     </w:p>
     <w:p>
       <w:pPr>
         <w:pStyle w:val="Heading1"/>
       </w:pPr>
-      <w:bookmarkStart w:id="38" w:name="_Toc507593677"/>
+      <w:bookmarkStart w:id="40" w:name="_Toc507593677"/>
       <w:r>
         <w:t>Build and Packaging</w:t>
-      </w:r>
-      <w:bookmarkEnd w:id="37"/>
-      <w:bookmarkEnd w:id="38"/>
-    </w:p>
-    <w:p>
-      <w:pPr>
-        <w:pStyle w:val="Heading2"/>
-      </w:pPr>
-      <w:bookmarkStart w:id="39" w:name="_Toc507396653"/>
-      <w:bookmarkStart w:id="40" w:name="_Toc507593678"/>
-      <w:r>
-        <w:t>Build Logs</w:t>
       </w:r>
       <w:bookmarkEnd w:id="39"/>
       <w:bookmarkEnd w:id="40"/>
     </w:p>
-    <w:tbl>
-      <w:tblPr>
-        <w:tblStyle w:val="TableGrid"/>
-        <w:tblW w:w="9350" w:type="dxa"/>
-        <w:tblLook w:val="04A0" w:firstRow="1" w:lastRow="0" w:firstColumn="1" w:lastColumn="0" w:noHBand="0" w:noVBand="1"/>
-        <w:tblDescription w:val="Names and descriptions of derived objects or packages produced for deployment and/or install."/>
-      </w:tblPr>
-      <w:tblGrid>
-        <w:gridCol w:w="1009"/>
-        <w:gridCol w:w="8341"/>
-      </w:tblGrid>
-      <w:tr>
-        <w:trPr>
-          <w:cantSplit/>
-          <w:tblHeader/>
-        </w:trPr>
-        <w:tc>
-          <w:tcPr>
-            <w:tcW w:w="1885" w:type="dxa"/>
-            <w:shd w:val="clear" w:color="auto" w:fill="F2F2F2" w:themeFill="background1" w:themeFillShade="F2"/>
-          </w:tcPr>
-          <w:p>
-            <w:pPr>
-              <w:pStyle w:val="TableHeading"/>
-            </w:pPr>
-            <w:r>
-              <w:t>Release</w:t>
-            </w:r>
-          </w:p>
-        </w:tc>
-        <w:tc>
-          <w:tcPr>
-            <w:tcW w:w="7465" w:type="dxa"/>
-            <w:shd w:val="clear" w:color="auto" w:fill="F2F2F2" w:themeFill="background1" w:themeFillShade="F2"/>
-          </w:tcPr>
-          <w:p>
-            <w:pPr>
-              <w:pStyle w:val="TableHeading"/>
-            </w:pPr>
-            <w:r>
-              <w:t>Location</w:t>
-            </w:r>
-          </w:p>
-        </w:tc>
-      </w:tr>
-      <w:tr>
-        <w:trPr>
-          <w:cantSplit/>
-        </w:trPr>
-        <w:tc>
-          <w:tcPr>
-            <w:tcW w:w="1885" w:type="dxa"/>
-          </w:tcPr>
-          <w:p>
-            <w:pPr>
-              <w:pStyle w:val="TableText"/>
-            </w:pPr>
-            <w:r>
-              <w:t xml:space="preserve">Build </w:t>
-            </w:r>
-            <w:r>
-              <w:t>7</w:t>
-            </w:r>
-          </w:p>
-        </w:tc>
-        <w:tc>
-          <w:tcPr>
-            <w:tcW w:w="7465" w:type="dxa"/>
-          </w:tcPr>
-          <w:p>
-            <w:pPr>
-              <w:rPr>
-                <w:rFonts w:ascii="Arial" w:hAnsi="Arial" w:cs="Arial"/>
-                <w:szCs w:val="20"/>
-              </w:rPr>
-            </w:pPr>
-            <w:r>
-              <w:rPr>
-                <w:rFonts w:ascii="Arial" w:hAnsi="Arial" w:cs="Arial"/>
-                <w:b/>
-                <w:szCs w:val="20"/>
-              </w:rPr>
-              <w:t>In Jenkins</w:t>
-            </w:r>
-            <w:r>
-              <w:rPr>
-                <w:rFonts w:ascii="Arial" w:hAnsi="Arial" w:cs="Arial"/>
-                <w:b/>
-                <w:szCs w:val="20"/>
-              </w:rPr>
-              <w:t>:</w:t>
-            </w:r>
-            <w:r>
-              <w:rPr>
-                <w:rFonts w:ascii="Arial" w:hAnsi="Arial" w:cs="Arial"/>
-                <w:szCs w:val="20"/>
-              </w:rPr>
-              <w:t xml:space="preserve"> </w:t>
-            </w:r>
-            <w:r>
-              <w:rPr>
-                <w:rFonts w:ascii="Arial" w:hAnsi="Arial" w:cs="Arial"/>
-                <w:szCs w:val="20"/>
-              </w:rPr>
-              <w:t>http://vac20fpctas800.va.gov:8080/job/MCCF_TAS/job/RTC_MCCF_TAS_Core/1545</w:t>
-            </w:r>
-          </w:p>
-          <w:p>
-            <w:pPr>
-              <w:rPr>
-                <w:rFonts w:ascii="Arial" w:hAnsi="Arial" w:cs="Arial"/>
-                <w:szCs w:val="20"/>
-              </w:rPr>
-            </w:pPr>
-            <w:r>
-              <w:rPr>
-                <w:rFonts w:ascii="Arial" w:hAnsi="Arial" w:cs="Arial"/>
-                <w:szCs w:val="20"/>
-              </w:rPr>
-              <w:t>http://vac20fpctas800.va.gov:8080/job/MCCF_TAS/job/RTC_MCCF_va_fhir_server/</w:t>
-            </w:r>
-            <w:r>
-              <w:rPr>
-                <w:rFonts w:ascii="Arial" w:hAnsi="Arial" w:cs="Arial"/>
-                <w:szCs w:val="20"/>
-              </w:rPr>
-              <w:t>207</w:t>
-            </w:r>
-          </w:p>
-          <w:p>
-            <w:r>
-              <w:rPr>
-                <w:rFonts w:ascii="Arial" w:hAnsi="Arial" w:cs="Arial"/>
-                <w:szCs w:val="20"/>
-              </w:rPr>
-              <w:t>http://vac20fpctas800.va.gov:8080/job/MCCF_TAS/job/MCCF_TAS_API/</w:t>
-            </w:r>
-            <w:r>
-              <w:rPr>
-                <w:rFonts w:ascii="Arial" w:hAnsi="Arial" w:cs="Arial"/>
-                <w:szCs w:val="20"/>
-              </w:rPr>
-              <w:t>40</w:t>
-            </w:r>
-          </w:p>
-        </w:tc>
-      </w:tr>
-      <w:tr>
-        <w:trPr>
-          <w:cantSplit/>
-        </w:trPr>
-        <w:tc>
-          <w:tcPr>
-            <w:tcW w:w="1885" w:type="dxa"/>
-          </w:tcPr>
-          <w:p>
-            <w:pPr>
-              <w:pStyle w:val="TableText"/>
-            </w:pPr>
-          </w:p>
-        </w:tc>
-        <w:tc>
-          <w:tcPr>
-            <w:tcW w:w="7465" w:type="dxa"/>
-          </w:tcPr>
-          <w:p>
-            <w:pPr>
-              <w:rPr>
-                <w:rFonts w:ascii="Arial" w:hAnsi="Arial" w:cs="Arial"/>
-                <w:b/>
-                <w:szCs w:val="20"/>
-              </w:rPr>
-            </w:pPr>
-            <w:r>
-              <w:rPr>
-                <w:rFonts w:ascii="Arial" w:hAnsi="Arial" w:cs="Arial"/>
-                <w:b/>
-                <w:szCs w:val="20"/>
-              </w:rPr>
-              <w:t>In RTC</w:t>
-            </w:r>
-            <w:r>
-              <w:rPr>
-                <w:rFonts w:ascii="Arial" w:hAnsi="Arial" w:cs="Arial"/>
-                <w:b/>
-                <w:szCs w:val="20"/>
-              </w:rPr>
-              <w:t xml:space="preserve"> CM/logs </w:t>
-            </w:r>
-            <w:proofErr w:type="spellStart"/>
-            <w:r>
-              <w:rPr>
-                <w:rFonts w:ascii="Arial" w:hAnsi="Arial" w:cs="Arial"/>
-                <w:b/>
-                <w:szCs w:val="20"/>
-              </w:rPr>
-              <w:t>dir</w:t>
-            </w:r>
-            <w:proofErr w:type="spellEnd"/>
-            <w:r>
-              <w:rPr>
-                <w:rFonts w:ascii="Arial" w:hAnsi="Arial" w:cs="Arial"/>
-                <w:b/>
-                <w:szCs w:val="20"/>
-              </w:rPr>
-              <w:t>:</w:t>
-            </w:r>
-          </w:p>
-          <w:p>
-            <w:pPr>
-              <w:rPr>
-                <w:rFonts w:ascii="Arial" w:hAnsi="Arial" w:cs="Arial"/>
-                <w:b/>
-                <w:szCs w:val="20"/>
-              </w:rPr>
-            </w:pPr>
-          </w:p>
-        </w:tc>
-      </w:tr>
-    </w:tbl>
     <w:p>
       <w:pPr>
-        <w:pStyle w:val="BodyText"/>
-      </w:pPr>
-    </w:p>
-    <w:p>
-      <w:pPr>
-        <w:pStyle w:val="BodyText"/>
-      </w:pPr>
-    </w:p>
-    <w:p>
-      <w:pPr>
         <w:pStyle w:val="Heading2"/>
       </w:pPr>
-      <w:bookmarkStart w:id="41" w:name="_Toc507396654"/>
-      <w:bookmarkStart w:id="42" w:name="_Toc507593679"/>
+      <w:bookmarkStart w:id="41" w:name="_Toc507396653"/>
+      <w:bookmarkStart w:id="42" w:name="_Toc507593678"/>
       <w:r>
-        <w:t>Build System/Process Information</w:t>
+        <w:t>Build Logs</w:t>
       </w:r>
       <w:bookmarkEnd w:id="41"/>
       <w:bookmarkEnd w:id="42"/>
@@ -6280,8 +6040,8 @@
         <w:tblDescription w:val="Names and descriptions of derived objects or packages produced for deployment and/or install."/>
       </w:tblPr>
       <w:tblGrid>
-        <w:gridCol w:w="1009"/>
-        <w:gridCol w:w="8341"/>
+        <w:gridCol w:w="1885"/>
+        <w:gridCol w:w="7465"/>
       </w:tblGrid>
       <w:tr>
         <w:trPr>
@@ -6290,7 +6050,7 @@
         </w:trPr>
         <w:tc>
           <w:tcPr>
-            <w:tcW w:w="1048" w:type="dxa"/>
+            <w:tcW w:w="1885" w:type="dxa"/>
             <w:shd w:val="clear" w:color="auto" w:fill="F2F2F2" w:themeFill="background1" w:themeFillShade="F2"/>
           </w:tcPr>
           <w:p>
@@ -6304,7 +6064,7 @@
         </w:tc>
         <w:tc>
           <w:tcPr>
-            <w:tcW w:w="8302" w:type="dxa"/>
+            <w:tcW w:w="7465" w:type="dxa"/>
             <w:shd w:val="clear" w:color="auto" w:fill="F2F2F2" w:themeFill="background1" w:themeFillShade="F2"/>
           </w:tcPr>
           <w:p>
@@ -6318,25 +6078,61 @@
         </w:tc>
       </w:tr>
       <w:tr>
-        <w:tc>
-          <w:tcPr>
-            <w:tcW w:w="1048" w:type="dxa"/>
-          </w:tcPr>
-          <w:p>
-            <w:pPr>
-              <w:pStyle w:val="TableText"/>
-            </w:pPr>
-            <w:r>
-              <w:t>Build 7</w:t>
-            </w:r>
-          </w:p>
-        </w:tc>
-        <w:tc>
-          <w:tcPr>
-            <w:tcW w:w="8302" w:type="dxa"/>
-          </w:tcPr>
-          <w:p>
-            <w:pPr>
+        <w:trPr>
+          <w:cantSplit/>
+        </w:trPr>
+        <w:tc>
+          <w:tcPr>
+            <w:tcW w:w="1885" w:type="dxa"/>
+          </w:tcPr>
+          <w:p>
+            <w:pPr>
+              <w:pStyle w:val="TableText"/>
+            </w:pPr>
+            <w:r>
+              <w:t xml:space="preserve">Build </w:t>
+            </w:r>
+            <w:r>
+              <w:t>7</w:t>
+            </w:r>
+          </w:p>
+        </w:tc>
+        <w:tc>
+          <w:tcPr>
+            <w:tcW w:w="7465" w:type="dxa"/>
+          </w:tcPr>
+          <w:p>
+            <w:pPr>
+              <w:rPr>
+                <w:rFonts w:ascii="Arial" w:hAnsi="Arial" w:cs="Arial"/>
+                <w:b/>
+                <w:szCs w:val="20"/>
+              </w:rPr>
+            </w:pPr>
+            <w:r>
+              <w:rPr>
+                <w:rFonts w:ascii="Arial" w:hAnsi="Arial" w:cs="Arial"/>
+                <w:b/>
+                <w:szCs w:val="20"/>
+              </w:rPr>
+              <w:t>In RTC</w:t>
+            </w:r>
+            <w:r>
+              <w:rPr>
+                <w:rFonts w:ascii="Arial" w:hAnsi="Arial" w:cs="Arial"/>
+                <w:b/>
+                <w:szCs w:val="20"/>
+              </w:rPr>
+              <w:t xml:space="preserve"> – TASCore_documents/build7/CM/logs/</w:t>
+            </w:r>
+          </w:p>
+          <w:p>
+            <w:pPr>
+              <w:pStyle w:val="ListParagraph"/>
+              <w:numPr>
+                <w:ilvl w:val="0"/>
+                <w:numId w:val="22"/>
+              </w:numPr>
               <w:rPr>
                 <w:rFonts w:ascii="Arial" w:hAnsi="Arial" w:cs="Arial"/>
                 <w:szCs w:val="20"/>
@@ -6347,11 +6143,16 @@
                 <w:rFonts w:ascii="Arial" w:hAnsi="Arial" w:cs="Arial"/>
                 <w:szCs w:val="20"/>
               </w:rPr>
-              <w:t>http://vac20fpctas800.va.gov:8080/job/MCCF_TAS/job/RTC_MCCF_TAS_Core/1545</w:t>
-            </w:r>
-          </w:p>
-          <w:p>
-            <w:pPr>
+              <w:t>jenkins-MCCF_TAS-RTC_MCCF_TAS_API-38.log.pdf</w:t>
+            </w:r>
+          </w:p>
+          <w:p>
+            <w:pPr>
+              <w:pStyle w:val="ListParagraph"/>
+              <w:numPr>
+                <w:ilvl w:val="0"/>
+                <w:numId w:val="22"/>
+              </w:numPr>
               <w:rPr>
                 <w:rFonts w:ascii="Arial" w:hAnsi="Arial" w:cs="Arial"/>
                 <w:szCs w:val="20"/>
@@ -6362,37 +6163,198 @@
                 <w:rFonts w:ascii="Arial" w:hAnsi="Arial" w:cs="Arial"/>
                 <w:szCs w:val="20"/>
               </w:rPr>
-              <w:t>http://vac20fpctas800.va.gov:8080/job/MCCF_TAS/job/RTC_MCCF_va_fhir_server/</w:t>
-            </w:r>
-            <w:r>
+              <w:t>jenkins-MCCF_TAS-RTC_MCCF_TAS_Core-build7_environment_log.pdf</w:t>
+            </w:r>
+          </w:p>
+          <w:p>
+            <w:pPr>
+              <w:pStyle w:val="ListParagraph"/>
+              <w:numPr>
+                <w:ilvl w:val="0"/>
+                <w:numId w:val="22"/>
+              </w:numPr>
               <w:rPr>
                 <w:rFonts w:ascii="Arial" w:hAnsi="Arial" w:cs="Arial"/>
                 <w:szCs w:val="20"/>
               </w:rPr>
-              <w:t>207</w:t>
-            </w:r>
-          </w:p>
-          <w:p>
-            <w:pPr>
+            </w:pPr>
+            <w:r>
               <w:rPr>
                 <w:rFonts w:ascii="Arial" w:hAnsi="Arial" w:cs="Arial"/>
                 <w:szCs w:val="20"/>
               </w:rPr>
-            </w:pPr>
-            <w:r>
+              <w:t>jenkins-MCCF_TAS-RTC_MCCF_va_fhir_server-127.log.pdf</w:t>
+            </w:r>
+          </w:p>
+          <w:p>
+            <w:pPr>
+              <w:pStyle w:val="ListParagraph"/>
+              <w:numPr>
+                <w:ilvl w:val="0"/>
+                <w:numId w:val="22"/>
+              </w:numPr>
               <w:rPr>
                 <w:rFonts w:ascii="Arial" w:hAnsi="Arial" w:cs="Arial"/>
                 <w:szCs w:val="20"/>
               </w:rPr>
-              <w:t>http://vac20fpctas800.va.gov:8080/job/MCCF_TAS/job/MCCF_TAS_API/</w:t>
-            </w:r>
+            </w:pPr>
             <w:r>
               <w:rPr>
                 <w:rFonts w:ascii="Arial" w:hAnsi="Arial" w:cs="Arial"/>
                 <w:szCs w:val="20"/>
               </w:rPr>
-              <w:t>40</w:t>
-            </w:r>
+              <w:t>jenkins-VistaLink-RTC_MCCF_tas_vistalink_build-6.log.pdf</w:t>
+            </w:r>
+          </w:p>
+          <w:p>
+            <w:pPr>
+              <w:pStyle w:val="ListParagraph"/>
+              <w:numPr>
+                <w:ilvl w:val="0"/>
+                <w:numId w:val="22"/>
+              </w:numPr>
+              <w:rPr>
+                <w:rFonts w:ascii="Arial" w:hAnsi="Arial" w:cs="Arial"/>
+                <w:szCs w:val="20"/>
+              </w:rPr>
+            </w:pPr>
+            <w:r>
+              <w:rPr>
+                <w:rFonts w:ascii="Arial" w:hAnsi="Arial" w:cs="Arial"/>
+                <w:szCs w:val="20"/>
+              </w:rPr>
+              <w:t>RTC_MCCF_TAS_API_38_console.log.pdf</w:t>
+            </w:r>
+          </w:p>
+          <w:p>
+            <w:pPr>
+              <w:pStyle w:val="ListParagraph"/>
+              <w:numPr>
+                <w:ilvl w:val="0"/>
+                <w:numId w:val="22"/>
+              </w:numPr>
+              <w:rPr>
+                <w:rFonts w:ascii="Arial" w:hAnsi="Arial" w:cs="Arial"/>
+                <w:szCs w:val="20"/>
+              </w:rPr>
+            </w:pPr>
+            <w:r>
+              <w:rPr>
+                <w:rFonts w:ascii="Arial" w:hAnsi="Arial" w:cs="Arial"/>
+                <w:szCs w:val="20"/>
+              </w:rPr>
+              <w:t>RTC_MCCF_TAS_Core_build7_console_log.pdf</w:t>
+            </w:r>
+          </w:p>
+          <w:p>
+            <w:pPr>
+              <w:pStyle w:val="ListParagraph"/>
+              <w:numPr>
+                <w:ilvl w:val="0"/>
+                <w:numId w:val="22"/>
+              </w:numPr>
+              <w:rPr>
+                <w:rFonts w:ascii="Arial" w:hAnsi="Arial" w:cs="Arial"/>
+                <w:szCs w:val="20"/>
+              </w:rPr>
+            </w:pPr>
+            <w:r>
+              <w:rPr>
+                <w:rFonts w:ascii="Arial" w:hAnsi="Arial" w:cs="Arial"/>
+                <w:szCs w:val="20"/>
+              </w:rPr>
+              <w:t>RTC_MCCF_tas_vistalink_build_6_console.log.pdf</w:t>
+            </w:r>
+          </w:p>
+          <w:p>
+            <w:pPr>
+              <w:pStyle w:val="ListParagraph"/>
+              <w:numPr>
+                <w:ilvl w:val="0"/>
+                <w:numId w:val="22"/>
+              </w:numPr>
+              <w:rPr>
+                <w:rFonts w:ascii="Arial" w:hAnsi="Arial" w:cs="Arial"/>
+                <w:szCs w:val="20"/>
+              </w:rPr>
+            </w:pPr>
+            <w:r>
+              <w:rPr>
+                <w:rFonts w:ascii="Arial" w:hAnsi="Arial" w:cs="Arial"/>
+                <w:szCs w:val="20"/>
+              </w:rPr>
+              <w:t>RTC_MCCF_va_fhir_server_127_console.log.pdf</w:t>
+            </w:r>
+          </w:p>
+          <w:p>
+            <w:pPr>
+              <w:pStyle w:val="ListParagraph"/>
+              <w:numPr>
+                <w:ilvl w:val="0"/>
+                <w:numId w:val="22"/>
+              </w:numPr>
+              <w:rPr>
+                <w:rFonts w:ascii="Arial" w:hAnsi="Arial" w:cs="Arial"/>
+                <w:szCs w:val="20"/>
+              </w:rPr>
+            </w:pPr>
+            <w:r>
+              <w:rPr>
+                <w:rFonts w:ascii="Arial" w:hAnsi="Arial" w:cs="Arial"/>
+                <w:szCs w:val="20"/>
+              </w:rPr>
+              <w:t>TAS_APISummary01.00.38_20190223_160427.pdf</w:t>
+            </w:r>
+          </w:p>
+          <w:p>
+            <w:pPr>
+              <w:pStyle w:val="ListParagraph"/>
+              <w:numPr>
+                <w:ilvl w:val="0"/>
+                <w:numId w:val="22"/>
+              </w:numPr>
+              <w:rPr>
+                <w:rFonts w:ascii="Arial" w:hAnsi="Arial" w:cs="Arial"/>
+                <w:szCs w:val="20"/>
+              </w:rPr>
+            </w:pPr>
+            <w:r>
+              <w:rPr>
+                <w:rFonts w:ascii="Arial" w:hAnsi="Arial" w:cs="Arial"/>
+                <w:szCs w:val="20"/>
+              </w:rPr>
+              <w:t>vistalinkBuildSummary_20190226_092351.pdf</w:t>
+            </w:r>
+          </w:p>
+          <w:p/>
+        </w:tc>
+      </w:tr>
+      <w:tr>
+        <w:trPr>
+          <w:cantSplit/>
+        </w:trPr>
+        <w:tc>
+          <w:tcPr>
+            <w:tcW w:w="1885" w:type="dxa"/>
+          </w:tcPr>
+          <w:p>
+            <w:pPr>
+              <w:pStyle w:val="TableText"/>
+            </w:pPr>
+          </w:p>
+        </w:tc>
+        <w:tc>
+          <w:tcPr>
+            <w:tcW w:w="7465" w:type="dxa"/>
+          </w:tcPr>
+          <w:p>
+            <w:pPr>
+              <w:rPr>
+                <w:rFonts w:ascii="Arial" w:hAnsi="Arial" w:cs="Arial"/>
+                <w:b/>
+                <w:szCs w:val="20"/>
+              </w:rPr>
+            </w:pPr>
           </w:p>
         </w:tc>
       </w:tr>
@@ -6404,15 +6366,183 @@
     </w:p>
     <w:p>
       <w:pPr>
+        <w:pStyle w:val="BodyText"/>
+      </w:pPr>
+    </w:p>
+    <w:p>
+      <w:pPr>
+        <w:pStyle w:val="Heading2"/>
+      </w:pPr>
+      <w:bookmarkStart w:id="43" w:name="_Toc507396654"/>
+      <w:bookmarkStart w:id="44" w:name="_Toc507593679"/>
+      <w:r>
+        <w:t>Build System/Process Information</w:t>
+      </w:r>
+      <w:bookmarkEnd w:id="43"/>
+      <w:bookmarkEnd w:id="44"/>
+    </w:p>
+    <w:tbl>
+      <w:tblPr>
+        <w:tblStyle w:val="TableGrid"/>
+        <w:tblW w:w="9350" w:type="dxa"/>
+        <w:tblLook w:val="04A0" w:firstRow="1" w:lastRow="0" w:firstColumn="1" w:lastColumn="0" w:noHBand="0" w:noVBand="1"/>
+        <w:tblDescription w:val="Names and descriptions of derived objects or packages produced for deployment and/or install."/>
+      </w:tblPr>
+      <w:tblGrid>
+        <w:gridCol w:w="941"/>
+        <w:gridCol w:w="8409"/>
+      </w:tblGrid>
+      <w:tr>
+        <w:trPr>
+          <w:cantSplit/>
+          <w:tblHeader/>
+        </w:trPr>
+        <w:tc>
+          <w:tcPr>
+            <w:tcW w:w="1048" w:type="dxa"/>
+            <w:shd w:val="clear" w:color="auto" w:fill="F2F2F2" w:themeFill="background1" w:themeFillShade="F2"/>
+          </w:tcPr>
+          <w:p>
+            <w:pPr>
+              <w:pStyle w:val="TableHeading"/>
+            </w:pPr>
+            <w:r>
+              <w:t>Release</w:t>
+            </w:r>
+          </w:p>
+        </w:tc>
+        <w:tc>
+          <w:tcPr>
+            <w:tcW w:w="8302" w:type="dxa"/>
+            <w:shd w:val="clear" w:color="auto" w:fill="F2F2F2" w:themeFill="background1" w:themeFillShade="F2"/>
+          </w:tcPr>
+          <w:p>
+            <w:pPr>
+              <w:pStyle w:val="TableHeading"/>
+            </w:pPr>
+            <w:r>
+              <w:t>Location</w:t>
+            </w:r>
+          </w:p>
+        </w:tc>
+      </w:tr>
+      <w:tr>
+        <w:tc>
+          <w:tcPr>
+            <w:tcW w:w="1048" w:type="dxa"/>
+          </w:tcPr>
+          <w:p>
+            <w:pPr>
+              <w:pStyle w:val="TableText"/>
+            </w:pPr>
+            <w:r>
+              <w:t>Build 7</w:t>
+            </w:r>
+          </w:p>
+        </w:tc>
+        <w:tc>
+          <w:tcPr>
+            <w:tcW w:w="8302" w:type="dxa"/>
+          </w:tcPr>
+          <w:p>
+            <w:pPr>
+              <w:rPr>
+                <w:rFonts w:ascii="Arial" w:hAnsi="Arial" w:cs="Arial"/>
+                <w:szCs w:val="20"/>
+              </w:rPr>
+            </w:pPr>
+            <w:hyperlink r:id="rId17" w:history="1">
+              <w:r>
+                <w:rPr>
+                  <w:rStyle w:val="Hyperlink"/>
+                  <w:rFonts w:ascii="Arial" w:hAnsi="Arial" w:cs="Arial"/>
+                  <w:szCs w:val="20"/>
+                </w:rPr>
+                <w:t>http://vac20fpctas800.va.gov:8080/job/MCCF_TAS/job/RTC_MCCF_TAS_API/38/</w:t>
+              </w:r>
+            </w:hyperlink>
+          </w:p>
+          <w:p>
+            <w:pPr>
+              <w:rPr>
+                <w:rFonts w:ascii="Arial" w:hAnsi="Arial" w:cs="Arial"/>
+                <w:szCs w:val="20"/>
+              </w:rPr>
+            </w:pPr>
+            <w:hyperlink r:id="rId18" w:history="1">
+              <w:r>
+                <w:rPr>
+                  <w:rStyle w:val="Hyperlink"/>
+                  <w:rFonts w:ascii="Arial" w:hAnsi="Arial" w:cs="Arial"/>
+                  <w:szCs w:val="20"/>
+                </w:rPr>
+                <w:t>http://vac20fpctas800.va.gov:8080/job/MCCF_TAS/job/RTC_MCCF_TAS_Core_Branch_Build/2/</w:t>
+              </w:r>
+            </w:hyperlink>
+          </w:p>
+          <w:p>
+            <w:pPr>
+              <w:rPr>
+                <w:rFonts w:ascii="Arial" w:hAnsi="Arial" w:cs="Arial"/>
+                <w:szCs w:val="20"/>
+              </w:rPr>
+            </w:pPr>
+            <w:hyperlink r:id="rId19" w:history="1">
+              <w:r>
+                <w:rPr>
+                  <w:rStyle w:val="Hyperlink"/>
+                  <w:rFonts w:ascii="Arial" w:hAnsi="Arial" w:cs="Arial"/>
+                  <w:szCs w:val="20"/>
+                </w:rPr>
+                <w:t>http://vac20fpctas800.va.gov:8080/job/MCCF_TAS/job/RTC_MCCF_TAS_Core_Branch_Build/2/</w:t>
+              </w:r>
+            </w:hyperlink>
+          </w:p>
+          <w:p>
+            <w:pPr>
+              <w:rPr>
+                <w:rFonts w:ascii="Arial" w:hAnsi="Arial" w:cs="Arial"/>
+                <w:szCs w:val="20"/>
+              </w:rPr>
+            </w:pPr>
+            <w:hyperlink r:id="rId20" w:history="1">
+              <w:r>
+                <w:rPr>
+                  <w:rStyle w:val="Hyperlink"/>
+                  <w:rFonts w:ascii="Arial" w:hAnsi="Arial" w:cs="Arial"/>
+                  <w:szCs w:val="20"/>
+                </w:rPr>
+                <w:t>http://vac20fpctas800.va.gov:8080/job/MCCF_TAS/job/RTC_MCCF_va_fhir_server/127/</w:t>
+              </w:r>
+            </w:hyperlink>
+          </w:p>
+          <w:p>
+            <w:pPr>
+              <w:rPr>
+                <w:rFonts w:ascii="Arial" w:hAnsi="Arial" w:cs="Arial"/>
+                <w:szCs w:val="20"/>
+              </w:rPr>
+            </w:pPr>
+          </w:p>
+        </w:tc>
+      </w:tr>
+    </w:tbl>
+    <w:p>
+      <w:pPr>
+        <w:pStyle w:val="BodyText"/>
+      </w:pPr>
+    </w:p>
+    <w:p>
+      <w:pPr>
         <w:pStyle w:val="Heading1"/>
       </w:pPr>
-      <w:bookmarkStart w:id="43" w:name="_Toc507396655"/>
-      <w:bookmarkStart w:id="44" w:name="_Toc507593680"/>
+      <w:bookmarkStart w:id="45" w:name="_Toc507396655"/>
+      <w:bookmarkStart w:id="46" w:name="_Toc507593680"/>
       <w:r>
         <w:t>Change Tracking</w:t>
       </w:r>
-      <w:bookmarkEnd w:id="43"/>
-      <w:bookmarkEnd w:id="44"/>
+      <w:bookmarkEnd w:id="45"/>
+      <w:bookmarkEnd w:id="46"/>
     </w:p>
     <w:tbl>
       <w:tblPr>
@@ -6443,8 +6573,8 @@
             <w:pPr>
               <w:pStyle w:val="TableHeading"/>
             </w:pPr>
-            <w:bookmarkStart w:id="45" w:name="ColumnTitle_15"/>
-            <w:bookmarkEnd w:id="45"/>
+            <w:bookmarkStart w:id="47" w:name="ColumnTitle_15"/>
+            <w:bookmarkEnd w:id="47"/>
             <w:r>
               <w:t>Change Tracking Tool</w:t>
             </w:r>
@@ -6662,14 +6792,13 @@
       <w:pPr>
         <w:pStyle w:val="Heading2"/>
       </w:pPr>
-      <w:bookmarkStart w:id="46" w:name="_Toc507396656"/>
-      <w:bookmarkStart w:id="47" w:name="_Toc507593681"/>
+      <w:bookmarkStart w:id="48" w:name="_Toc507396656"/>
+      <w:bookmarkStart w:id="49" w:name="_Toc507593681"/>
       <w:r>
-        <w:lastRenderedPageBreak/>
         <w:t>Rational Change and Configuration Management (CCM) Repository (Formerly RTC)</w:t>
       </w:r>
-      <w:bookmarkEnd w:id="46"/>
-      <w:bookmarkEnd w:id="47"/>
+      <w:bookmarkEnd w:id="48"/>
+      <w:bookmarkEnd w:id="49"/>
     </w:p>
     <w:tbl>
       <w:tblPr>
@@ -6699,9 +6828,9 @@
                 <w:rFonts w:asciiTheme="minorHAnsi" w:hAnsiTheme="minorHAnsi" w:cstheme="minorBidi"/>
               </w:rPr>
             </w:pPr>
-            <w:bookmarkStart w:id="48" w:name="ColumnTitle_18"/>
-            <w:bookmarkStart w:id="49" w:name="_Hlk501720068"/>
-            <w:bookmarkEnd w:id="48"/>
+            <w:bookmarkStart w:id="50" w:name="ColumnTitle_18"/>
+            <w:bookmarkStart w:id="51" w:name="_Hlk501720068"/>
+            <w:bookmarkEnd w:id="50"/>
             <w:r>
               <w:t>Location</w:t>
             </w:r>
@@ -6731,7 +6860,7 @@
           </w:p>
         </w:tc>
       </w:tr>
-      <w:bookmarkEnd w:id="49"/>
+      <w:bookmarkEnd w:id="51"/>
       <w:tr>
         <w:trPr>
           <w:cantSplit/>
@@ -6842,13 +6971,8 @@
               <w:t>Rally</w:t>
             </w:r>
             <w:r>
-              <w:t xml:space="preserve">: </w:t>
-            </w:r>
-            <w:proofErr w:type="spellStart"/>
-            <w:r>
-              <w:t>TASCore</w:t>
-            </w:r>
-            <w:proofErr w:type="spellEnd"/>
+              <w:t>: TASCore</w:t>
+            </w:r>
           </w:p>
           <w:p>
             <w:pPr>
@@ -6902,11 +7026,9 @@
             <w:pPr>
               <w:pStyle w:val="TableText"/>
             </w:pPr>
-            <w:proofErr w:type="spellStart"/>
             <w:r>
               <w:t>TASCore</w:t>
             </w:r>
-            <w:proofErr w:type="spellEnd"/>
           </w:p>
         </w:tc>
       </w:tr>
@@ -6941,8 +7063,8 @@
             <w:pPr>
               <w:pStyle w:val="TableHeading"/>
             </w:pPr>
-            <w:bookmarkStart w:id="50" w:name="ColumnTitle_19"/>
-            <w:bookmarkEnd w:id="50"/>
+            <w:bookmarkStart w:id="52" w:name="ColumnTitle_19"/>
+            <w:bookmarkEnd w:id="52"/>
             <w:r>
               <w:t xml:space="preserve">Work Item </w:t>
             </w:r>
@@ -7002,13 +7124,14 @@
       <w:pPr>
         <w:pStyle w:val="Heading1"/>
       </w:pPr>
-      <w:bookmarkStart w:id="51" w:name="_Toc507396657"/>
-      <w:bookmarkStart w:id="52" w:name="_Toc507593682"/>
+      <w:bookmarkStart w:id="53" w:name="_Toc507396657"/>
+      <w:bookmarkStart w:id="54" w:name="_Toc507593682"/>
       <w:r>
+        <w:lastRenderedPageBreak/>
         <w:t>Release (Deployment) Information</w:t>
       </w:r>
-      <w:bookmarkEnd w:id="51"/>
-      <w:bookmarkEnd w:id="52"/>
+      <w:bookmarkEnd w:id="53"/>
+      <w:bookmarkEnd w:id="54"/>
     </w:p>
     <w:tbl>
       <w:tblPr>
@@ -7037,8 +7160,8 @@
             <w:pPr>
               <w:pStyle w:val="TableHeading"/>
             </w:pPr>
-            <w:bookmarkStart w:id="53" w:name="ColumnTitle_20"/>
-            <w:bookmarkEnd w:id="53"/>
+            <w:bookmarkStart w:id="55" w:name="ColumnTitle_20"/>
+            <w:bookmarkEnd w:id="55"/>
             <w:r>
               <w:t>Release Identification</w:t>
             </w:r>
@@ -7160,8 +7283,8 @@
             <w:pPr>
               <w:pStyle w:val="TableHeading"/>
             </w:pPr>
-            <w:bookmarkStart w:id="54" w:name="ColumnTitle_21"/>
-            <w:bookmarkEnd w:id="54"/>
+            <w:bookmarkStart w:id="56" w:name="ColumnTitle_21"/>
+            <w:bookmarkEnd w:id="56"/>
             <w:r>
               <w:t>Release Package (Component) Identified</w:t>
             </w:r>
@@ -7243,7 +7366,13 @@
               <w:pStyle w:val="TableText"/>
             </w:pPr>
             <w:r>
-              <w:t>mccf-tas_TAS.01.00.1453_20180824_134457.tar.gz</w:t>
+              <w:t>mccf-tas_</w:t>
+            </w:r>
+            <w:r>
+              <w:t xml:space="preserve"> TAS.01.00.2_20190213_121152</w:t>
+            </w:r>
+            <w:r>
+              <w:t>.tar.gz</w:t>
             </w:r>
           </w:p>
         </w:tc>
@@ -7303,7 +7432,187 @@
               <w:pStyle w:val="TableText"/>
             </w:pPr>
             <w:r>
+              <w:t>TAS_VAFHIR_Server.01.00.127_20190128_075541.war</w:t>
+            </w:r>
+          </w:p>
+        </w:tc>
+        <w:tc>
+          <w:tcPr>
+            <w:tcW w:w="1410" w:type="pct"/>
+          </w:tcPr>
+          <w:p>
+            <w:pPr>
+              <w:pStyle w:val="TableText"/>
+            </w:pPr>
+            <w:r>
+              <w:t>FHIR Services package</w:t>
+            </w:r>
+          </w:p>
+        </w:tc>
+        <w:tc>
+          <w:tcPr>
+            <w:tcW w:w="799" w:type="pct"/>
+          </w:tcPr>
+          <w:p>
+            <w:pPr>
+              <w:pStyle w:val="TableText"/>
+            </w:pPr>
+            <w:r>
+              <w:t>RTC download</w:t>
+            </w:r>
+          </w:p>
+        </w:tc>
+        <w:tc>
+          <w:tcPr>
+            <w:tcW w:w="1325" w:type="pct"/>
+          </w:tcPr>
+          <w:p>
+            <w:pPr>
+              <w:pStyle w:val="TableText"/>
+            </w:pPr>
+            <w:r>
+              <w:t>https://clm.rational.oit.va.gov/ccm/web/projects/MCCF_EDI_TAS%20(CM)#action=com.ibm.team.scm.browseElement&amp;workspaceItemId=_2LwxEHaqEeiVuonSZGWaew&amp;componentItemId=_mvixcpSfEeeJxZyTYFwGqw&amp;path=/</w:t>
+            </w:r>
+          </w:p>
+        </w:tc>
+      </w:tr>
+      <w:tr>
+        <w:trPr>
+          <w:cantSplit/>
+        </w:trPr>
+        <w:tc>
+          <w:tcPr>
+            <w:tcW w:w="1466" w:type="pct"/>
+          </w:tcPr>
+          <w:p>
+            <w:pPr>
+              <w:pStyle w:val="TableText"/>
+            </w:pPr>
+            <w:r>
+              <w:t>TAS_API.01.00.38_20190223_160427</w:t>
+            </w:r>
+            <w:r>
+              <w:t>.</w:t>
+            </w:r>
+            <w:r>
+              <w:t>tar.gz</w:t>
+            </w:r>
+          </w:p>
+        </w:tc>
+        <w:tc>
+          <w:tcPr>
+            <w:tcW w:w="1410" w:type="pct"/>
+          </w:tcPr>
+          <w:p>
+            <w:pPr>
+              <w:pStyle w:val="TableText"/>
+            </w:pPr>
+            <w:r>
+              <w:t>TAS API package build</w:t>
+            </w:r>
+          </w:p>
+        </w:tc>
+        <w:tc>
+          <w:tcPr>
+            <w:tcW w:w="799" w:type="pct"/>
+          </w:tcPr>
+          <w:p>
+            <w:pPr>
+              <w:pStyle w:val="TableText"/>
+            </w:pPr>
+            <w:r>
+              <w:t>RTC download</w:t>
+            </w:r>
+          </w:p>
+        </w:tc>
+        <w:tc>
+          <w:tcPr>
+            <w:tcW w:w="1325" w:type="pct"/>
+          </w:tcPr>
+          <w:p>
+            <w:pPr>
+              <w:pStyle w:val="TableText"/>
+            </w:pPr>
+            <w:r>
+              <w:t>https://clm.rational.oit.va.gov/ccm/web/projects/MCCF_EDI_TAS%20(CM)#action=com.ibm.team.scm.browseElement&amp;workspaceItemId=_2LwxEHaqEeiVuonSZGWaew&amp;componentItemId=_mvixcpSfEeeJxZyTYFwGqw&amp;path=/</w:t>
+            </w:r>
+          </w:p>
+        </w:tc>
+      </w:tr>
+      <w:tr>
+        <w:trPr>
+          <w:cantSplit/>
+        </w:trPr>
+        <w:tc>
+          <w:tcPr>
+            <w:tcW w:w="1466" w:type="pct"/>
+          </w:tcPr>
+          <w:p>
+            <w:pPr>
+              <w:pStyle w:val="TableText"/>
+            </w:pPr>
+            <w:r>
               <w:lastRenderedPageBreak/>
+              <w:t>VAVLGateway_1.0</w:t>
+            </w:r>
+            <w:r>
+              <w:t>.6_20190226_092351-bundle.tar.gz</w:t>
+            </w:r>
+          </w:p>
+        </w:tc>
+        <w:tc>
+          <w:tcPr>
+            <w:tcW w:w="1410" w:type="pct"/>
+          </w:tcPr>
+          <w:p>
+            <w:pPr>
+              <w:pStyle w:val="TableText"/>
+            </w:pPr>
+            <w:r>
+              <w:t>VistaLink package build</w:t>
+            </w:r>
+          </w:p>
+        </w:tc>
+        <w:tc>
+          <w:tcPr>
+            <w:tcW w:w="799" w:type="pct"/>
+          </w:tcPr>
+          <w:p>
+            <w:pPr>
+              <w:pStyle w:val="TableText"/>
+            </w:pPr>
+            <w:r>
+              <w:t>RTC download</w:t>
+            </w:r>
+          </w:p>
+        </w:tc>
+        <w:tc>
+          <w:tcPr>
+            <w:tcW w:w="1325" w:type="pct"/>
+          </w:tcPr>
+          <w:p>
+            <w:pPr>
+              <w:pStyle w:val="TableText"/>
+            </w:pPr>
+            <w:r>
+              <w:t>https://clm.rational.oit.va.gov/ccm/web/projects/MCCF_EDI_TAS%20(CM)#action=com.ibm.team.scm.browseElement&amp;workspaceItemId=_2LwxEHaqEeiVuonSZGWaew&amp;componentItemId=_mvixcpSfEeeJxZyTYFwGqw&amp;path=/</w:t>
+            </w:r>
+          </w:p>
+        </w:tc>
+      </w:tr>
+      <w:tr>
+        <w:trPr>
+          <w:cantSplit/>
+        </w:trPr>
+        <w:tc>
+          <w:tcPr>
+            <w:tcW w:w="1466" w:type="pct"/>
+          </w:tcPr>
+          <w:p>
+            <w:pPr>
+              <w:pStyle w:val="TableText"/>
+            </w:pPr>
+            <w:r>
               <w:t>MCCF EDI TAS Portal_ug.pdf</w:t>
             </w:r>
           </w:p>
@@ -7589,8 +7898,8 @@
             <w:pPr>
               <w:pStyle w:val="TableHeading"/>
             </w:pPr>
-            <w:bookmarkStart w:id="55" w:name="ColumnTitle_23"/>
-            <w:bookmarkEnd w:id="55"/>
+            <w:bookmarkStart w:id="57" w:name="ColumnTitle_23"/>
+            <w:bookmarkEnd w:id="57"/>
             <w:r>
               <w:t>Date</w:t>
             </w:r>
@@ -8171,15 +8480,7 @@
               <w:pStyle w:val="TableText"/>
             </w:pPr>
             <w:r>
-              <w:t xml:space="preserve">Formatted to current </w:t>
-            </w:r>
-            <w:proofErr w:type="spellStart"/>
-            <w:r>
-              <w:t>ProPath</w:t>
-            </w:r>
-            <w:proofErr w:type="spellEnd"/>
-            <w:r>
-              <w:t xml:space="preserve"> documentation standards and edited to conform with latest Alternative Text (Section 508) guidelines</w:t>
+              <w:t>Formatted to current ProPath documentation standards and edited to conform with latest Alternative Text (Section 508) guidelines</w:t>
             </w:r>
           </w:p>
         </w:tc>
@@ -8307,13 +8608,8 @@
       </w:rPr>
       <w:t xml:space="preserve">MCCF EDI TAS </w:t>
     </w:r>
-    <w:proofErr w:type="spellStart"/>
     <w:r>
-      <w:t>TASCore</w:t>
-    </w:r>
-    <w:proofErr w:type="spellEnd"/>
-    <w:r>
-      <w:t xml:space="preserve"> Build 7</w:t>
+      <w:t>TASCore Build 7</w:t>
     </w:r>
     <w:r>
       <w:tab/>
@@ -8374,7 +8670,7 @@
         <w:rStyle w:val="PageNumber"/>
         <w:noProof/>
       </w:rPr>
-      <w:t>3</w:t>
+      <w:t>7</w:t>
     </w:r>
     <w:r>
       <w:rPr>
@@ -8433,7 +8729,7 @@
         <v:path o:extrusionok="f" gradientshapeok="t" o:connecttype="rect"/>
         <o:lock v:ext="edit" aspectratio="t"/>
       </v:shapetype>
-      <v:shape id="_x0000_i1041" type="#_x0000_t75" style="width:68.25pt;height:41.25pt" o:bullet="t">
+      <v:shape id="_x0000_i1062" type="#_x0000_t75" style="width:68.25pt;height:41.25pt" o:bullet="t">
         <v:imagedata r:id="rId1" o:title="pointing-finger-white-small"/>
       </v:shape>
     </w:pict>
@@ -9621,6 +9917,92 @@
     </w:lvl>
   </w:abstractNum>
   <w:abstractNum w:abstractNumId="9" w15:restartNumberingAfterBreak="0">
+    <w:nsid w:val="37766274"/>
+    <w:multiLevelType w:val="hybridMultilevel"/>
+    <w:tmpl w:val="91E46422"/>
+    <w:lvl w:ilvl="0" w:tplc="0409000F">
+      <w:start w:val="1"/>
+      <w:numFmt w:val="decimal"/>
+      <w:lvlText w:val="%1."/>
+      <w:lvlJc w:val="left"/>
+      <w:pPr>
+        <w:ind w:left="720" w:hanging="360"/>
+      </w:pPr>
+    </w:lvl>
+    <w:lvl w:ilvl="1" w:tplc="04090019" w:tentative="1">
+      <w:start w:val="1"/>
+      <w:numFmt w:val="lowerLetter"/>
+      <w:lvlText w:val="%2."/>
+      <w:lvlJc w:val="left"/>
+      <w:pPr>
+        <w:ind w:left="1440" w:hanging="360"/>
+      </w:pPr>
+    </w:lvl>
+    <w:lvl w:ilvl="2" w:tplc="0409001B" w:tentative="1">
+      <w:start w:val="1"/>
+      <w:numFmt w:val="lowerRoman"/>
+      <w:lvlText w:val="%3."/>
+      <w:lvlJc w:val="right"/>
+      <w:pPr>
+        <w:ind w:left="2160" w:hanging="180"/>
+      </w:pPr>
+    </w:lvl>
+    <w:lvl w:ilvl="3" w:tplc="0409000F" w:tentative="1">
+      <w:start w:val="1"/>
+      <w:numFmt w:val="decimal"/>
+      <w:lvlText w:val="%4."/>
+      <w:lvlJc w:val="left"/>
+      <w:pPr>
+        <w:ind w:left="2880" w:hanging="360"/>
+      </w:pPr>
+    </w:lvl>
+    <w:lvl w:ilvl="4" w:tplc="04090019" w:tentative="1">
+      <w:start w:val="1"/>
+      <w:numFmt w:val="lowerLetter"/>
+      <w:lvlText w:val="%5."/>
+      <w:lvlJc w:val="left"/>
+      <w:pPr>
+        <w:ind w:left="3600" w:hanging="360"/>
+      </w:pPr>
+    </w:lvl>
+    <w:lvl w:ilvl="5" w:tplc="0409001B" w:tentative="1">
+      <w:start w:val="1"/>
+      <w:numFmt w:val="lowerRoman"/>
+      <w:lvlText w:val="%6."/>
+      <w:lvlJc w:val="right"/>
+      <w:pPr>
+        <w:ind w:left="4320" w:hanging="180"/>
+      </w:pPr>
+    </w:lvl>
+    <w:lvl w:ilvl="6" w:tplc="0409000F" w:tentative="1">
+      <w:start w:val="1"/>
+      <w:numFmt w:val="decimal"/>
+      <w:lvlText w:val="%7."/>
+      <w:lvlJc w:val="left"/>
+      <w:pPr>
+        <w:ind w:left="5040" w:hanging="360"/>
+      </w:pPr>
+    </w:lvl>
+    <w:lvl w:ilvl="7" w:tplc="04090019" w:tentative="1">
+      <w:start w:val="1"/>
+      <w:numFmt w:val="lowerLetter"/>
+      <w:lvlText w:val="%8."/>
+      <w:lvlJc w:val="left"/>
+      <w:pPr>
+        <w:ind w:left="5760" w:hanging="360"/>
+      </w:pPr>
+    </w:lvl>
+    <w:lvl w:ilvl="8" w:tplc="0409001B" w:tentative="1">
+      <w:start w:val="1"/>
+      <w:numFmt w:val="lowerRoman"/>
+      <w:lvlText w:val="%9."/>
+      <w:lvlJc w:val="right"/>
+      <w:pPr>
+        <w:ind w:left="6480" w:hanging="180"/>
+      </w:pPr>
+    </w:lvl>
+  </w:abstractNum>
+  <w:abstractNum w:abstractNumId="10" w15:restartNumberingAfterBreak="0">
     <w:nsid w:val="425D21C5"/>
     <w:multiLevelType w:val="multilevel"/>
     <w:tmpl w:val="E06875A8"/>
@@ -9733,7 +10115,7 @@
       </w:rPr>
     </w:lvl>
   </w:abstractNum>
-  <w:abstractNum w:abstractNumId="10" w15:restartNumberingAfterBreak="0">
+  <w:abstractNum w:abstractNumId="11" w15:restartNumberingAfterBreak="0">
     <w:nsid w:val="47165DDE"/>
     <w:multiLevelType w:val="multilevel"/>
     <w:tmpl w:val="3C9ECE92"/>
@@ -9819,7 +10201,7 @@
       </w:pPr>
     </w:lvl>
   </w:abstractNum>
-  <w:abstractNum w:abstractNumId="11" w15:restartNumberingAfterBreak="0">
+  <w:abstractNum w:abstractNumId="12" w15:restartNumberingAfterBreak="0">
     <w:nsid w:val="4BC63E69"/>
     <w:multiLevelType w:val="multilevel"/>
     <w:tmpl w:val="58E47D88"/>
@@ -9961,7 +10343,7 @@
       </w:rPr>
     </w:lvl>
   </w:abstractNum>
-  <w:abstractNum w:abstractNumId="12" w15:restartNumberingAfterBreak="0">
+  <w:abstractNum w:abstractNumId="13" w15:restartNumberingAfterBreak="0">
     <w:nsid w:val="581571F7"/>
     <w:multiLevelType w:val="hybridMultilevel"/>
     <w:tmpl w:val="13EC8F6A"/>
@@ -10102,7 +10484,7 @@
       </w:rPr>
     </w:lvl>
   </w:abstractNum>
-  <w:abstractNum w:abstractNumId="13" w15:restartNumberingAfterBreak="0">
+  <w:abstractNum w:abstractNumId="14" w15:restartNumberingAfterBreak="0">
     <w:nsid w:val="606A0D49"/>
     <w:multiLevelType w:val="multilevel"/>
     <w:tmpl w:val="7772D7E8"/>
@@ -10244,7 +10626,7 @@
       </w:rPr>
     </w:lvl>
   </w:abstractNum>
-  <w:abstractNum w:abstractNumId="14" w15:restartNumberingAfterBreak="0">
+  <w:abstractNum w:abstractNumId="15" w15:restartNumberingAfterBreak="0">
     <w:nsid w:val="68FD01D8"/>
     <w:multiLevelType w:val="multilevel"/>
     <w:tmpl w:val="7D1C31E0"/>
@@ -10357,7 +10739,7 @@
       </w:rPr>
     </w:lvl>
   </w:abstractNum>
-  <w:abstractNum w:abstractNumId="15" w15:restartNumberingAfterBreak="0">
+  <w:abstractNum w:abstractNumId="16" w15:restartNumberingAfterBreak="0">
     <w:nsid w:val="6D5C2438"/>
     <w:multiLevelType w:val="hybridMultilevel"/>
     <w:tmpl w:val="9CEEF7A4"/>
@@ -10474,7 +10856,7 @@
       </w:pPr>
     </w:lvl>
   </w:abstractNum>
-  <w:abstractNum w:abstractNumId="16" w15:restartNumberingAfterBreak="0">
+  <w:abstractNum w:abstractNumId="17" w15:restartNumberingAfterBreak="0">
     <w:nsid w:val="6F182A87"/>
     <w:multiLevelType w:val="hybridMultilevel"/>
     <w:tmpl w:val="57642176"/>
@@ -10588,7 +10970,7 @@
       </w:pPr>
     </w:lvl>
   </w:abstractNum>
-  <w:abstractNum w:abstractNumId="17" w15:restartNumberingAfterBreak="0">
+  <w:abstractNum w:abstractNumId="18" w15:restartNumberingAfterBreak="0">
     <w:nsid w:val="71494325"/>
     <w:multiLevelType w:val="multilevel"/>
     <w:tmpl w:val="D9AC1A3A"/>
@@ -10701,7 +11083,7 @@
       </w:rPr>
     </w:lvl>
   </w:abstractNum>
-  <w:abstractNum w:abstractNumId="18" w15:restartNumberingAfterBreak="0">
+  <w:abstractNum w:abstractNumId="19" w15:restartNumberingAfterBreak="0">
     <w:nsid w:val="73B1173E"/>
     <w:multiLevelType w:val="hybridMultilevel"/>
     <w:tmpl w:val="2640D13E"/>
@@ -10822,7 +11204,7 @@
       </w:pPr>
     </w:lvl>
   </w:abstractNum>
-  <w:abstractNum w:abstractNumId="19" w15:restartNumberingAfterBreak="0">
+  <w:abstractNum w:abstractNumId="20" w15:restartNumberingAfterBreak="0">
     <w:nsid w:val="7F9D06EE"/>
     <w:multiLevelType w:val="hybridMultilevel"/>
     <w:tmpl w:val="29E0F7D2"/>
@@ -10964,22 +11346,22 @@
     </w:lvl>
   </w:abstractNum>
   <w:num w:numId="1">
-    <w:abstractNumId w:val="16"/>
+    <w:abstractNumId w:val="17"/>
   </w:num>
   <w:num w:numId="2">
-    <w:abstractNumId w:val="15"/>
+    <w:abstractNumId w:val="16"/>
   </w:num>
   <w:num w:numId="3">
     <w:abstractNumId w:val="1"/>
   </w:num>
   <w:num w:numId="4">
-    <w:abstractNumId w:val="18"/>
+    <w:abstractNumId w:val="19"/>
   </w:num>
   <w:num w:numId="5">
-    <w:abstractNumId w:val="19"/>
+    <w:abstractNumId w:val="20"/>
   </w:num>
   <w:num w:numId="6">
-    <w:abstractNumId w:val="12"/>
+    <w:abstractNumId w:val="13"/>
   </w:num>
   <w:num w:numId="7">
     <w:abstractNumId w:val="6"/>
@@ -10991,7 +11373,7 @@
     <w:abstractNumId w:val="8"/>
   </w:num>
   <w:num w:numId="10">
-    <w:abstractNumId w:val="11"/>
+    <w:abstractNumId w:val="12"/>
   </w:num>
   <w:num w:numId="11">
     <w:abstractNumId w:val="2"/>
@@ -11000,10 +11382,10 @@
     <w:abstractNumId w:val="7"/>
   </w:num>
   <w:num w:numId="13">
-    <w:abstractNumId w:val="13"/>
+    <w:abstractNumId w:val="14"/>
   </w:num>
   <w:num w:numId="14">
-    <w:abstractNumId w:val="10"/>
+    <w:abstractNumId w:val="11"/>
   </w:num>
   <w:num w:numId="15">
     <w:abstractNumId w:val="3"/>
@@ -11012,7 +11394,7 @@
     <w:abstractNumId w:val="5"/>
   </w:num>
   <w:num w:numId="17">
-    <w:abstractNumId w:val="17"/>
+    <w:abstractNumId w:val="18"/>
   </w:num>
   <w:num w:numId="18">
     <w:abstractNumId w:val="0"/>
@@ -11021,9 +11403,12 @@
     <w:abstractNumId w:val="0"/>
   </w:num>
   <w:num w:numId="20">
-    <w:abstractNumId w:val="14"/>
+    <w:abstractNumId w:val="15"/>
   </w:num>
   <w:num w:numId="21">
+    <w:abstractNumId w:val="10"/>
+  </w:num>
+  <w:num w:numId="22">
     <w:abstractNumId w:val="9"/>
   </w:num>
   <w:numIdMacAtCleanup w:val="14"/>
@@ -12753,6 +13138,17 @@
       <w:szCs w:val="24"/>
     </w:rPr>
   </w:style>
+  <w:style w:type="paragraph" w:styleId="ListParagraph">
+    <w:name w:val="List Paragraph"/>
+    <w:basedOn w:val="Normal"/>
+    <w:uiPriority w:val="34"/>
+    <w:qFormat/>
+    <w:rsid w:val="00812D8A"/>
+    <w:pPr>
+      <w:ind w:left="720"/>
+      <w:contextualSpacing/>
+    </w:pPr>
+  </w:style>
 </w:styles>
 </file>
 
@@ -13042,23 +13438,6 @@
 </file>
 
 <file path=customXml/item1.xml><?xml version="1.0" encoding="utf-8"?>
-<?mso-contentType ?>
-<FormTemplates xmlns="http://schemas.microsoft.com/sharepoint/v3/contenttype/forms">
-  <Display>DocumentLibraryForm</Display>
-  <Edit>DocumentLibraryForm</Edit>
-  <New>DocumentLibraryForm</New>
-</FormTemplates>
-</file>
-
-<file path=customXml/item2.xml><?xml version="1.0" encoding="utf-8"?>
-<p:properties xmlns:p="http://schemas.microsoft.com/office/2006/metadata/properties" xmlns:xsi="http://www.w3.org/2001/XMLSchema-instance" xmlns:pc="http://schemas.microsoft.com/office/infopath/2007/PartnerControls">
-  <documentManagement>
-    <Section xmlns="dccbc5df-29b3-4670-b8f5-ce9b6d6a1832">CD2 Required Documentation Templates</Section>
-  </documentManagement>
-</p:properties>
-</file>
-
-<file path=customXml/item3.xml><?xml version="1.0" encoding="utf-8"?>
 <ct:contentTypeSchema xmlns:ct="http://schemas.microsoft.com/office/2006/metadata/contentType" xmlns:ma="http://schemas.microsoft.com/office/2006/metadata/properties/metaAttributes" ct:_="" ma:_="" ma:contentTypeName="Document" ma:contentTypeID="0x0101004B55E56D3DD6DC4BB3756304B0ED6A72" ma:contentTypeVersion="1" ma:contentTypeDescription="Create a new document." ma:contentTypeScope="" ma:versionID="6072da3b2c92ccf178b751e7daddeec6">
   <xsd:schema xmlns:xsd="http://www.w3.org/2001/XMLSchema" xmlns:xs="http://www.w3.org/2001/XMLSchema" xmlns:p="http://schemas.microsoft.com/office/2006/metadata/properties" xmlns:ns2="dccbc5df-29b3-4670-b8f5-ce9b6d6a1832" targetNamespace="http://schemas.microsoft.com/office/2006/metadata/properties" ma:root="true" ma:fieldsID="76c7b32d7a5a6114c03efcaa652d96bc" ns2:_="">
     <xsd:import namespace="dccbc5df-29b3-4670-b8f5-ce9b6d6a1832"/>
@@ -13189,29 +13568,28 @@
 </ct:contentTypeSchema>
 </file>
 
+<file path=customXml/item2.xml><?xml version="1.0" encoding="utf-8"?>
+<?mso-contentType ?>
+<FormTemplates xmlns="http://schemas.microsoft.com/sharepoint/v3/contenttype/forms">
+  <Display>DocumentLibraryForm</Display>
+  <Edit>DocumentLibraryForm</Edit>
+  <New>DocumentLibraryForm</New>
+</FormTemplates>
+</file>
+
+<file path=customXml/item3.xml><?xml version="1.0" encoding="utf-8"?>
+<p:properties xmlns:p="http://schemas.microsoft.com/office/2006/metadata/properties" xmlns:xsi="http://www.w3.org/2001/XMLSchema-instance" xmlns:pc="http://schemas.microsoft.com/office/infopath/2007/PartnerControls">
+  <documentManagement>
+    <Section xmlns="dccbc5df-29b3-4670-b8f5-ce9b6d6a1832">CD2 Required Documentation Templates</Section>
+  </documentManagement>
+</p:properties>
+</file>
+
 <file path=customXml/item4.xml><?xml version="1.0" encoding="utf-8"?>
 <b:Sources xmlns:b="http://schemas.openxmlformats.org/officeDocument/2006/bibliography" xmlns="http://schemas.openxmlformats.org/officeDocument/2006/bibliography" SelectedStyle="\APASixthEditionOfficeOnline.xsl" StyleName="APA" Version="6"/>
 </file>
 
 <file path=customXml/itemProps1.xml><?xml version="1.0" encoding="utf-8"?>
-<ds:datastoreItem xmlns:ds="http://schemas.openxmlformats.org/officeDocument/2006/customXml" ds:itemID="{BE5AF119-2C45-4036-98D5-B4140043C77C}">
-  <ds:schemaRefs>
-    <ds:schemaRef ds:uri="http://schemas.microsoft.com/sharepoint/v3/contenttype/forms"/>
-  </ds:schemaRefs>
-</ds:datastoreItem>
-</file>
-
-<file path=customXml/itemProps2.xml><?xml version="1.0" encoding="utf-8"?>
-<ds:datastoreItem xmlns:ds="http://schemas.openxmlformats.org/officeDocument/2006/customXml" ds:itemID="{4560517E-F5A4-41E1-9F01-60AB7EB0F206}">
-  <ds:schemaRefs>
-    <ds:schemaRef ds:uri="http://schemas.microsoft.com/office/2006/metadata/properties"/>
-    <ds:schemaRef ds:uri="http://schemas.microsoft.com/office/infopath/2007/PartnerControls"/>
-    <ds:schemaRef ds:uri="dccbc5df-29b3-4670-b8f5-ce9b6d6a1832"/>
-  </ds:schemaRefs>
-</ds:datastoreItem>
-</file>
-
-<file path=customXml/itemProps3.xml><?xml version="1.0" encoding="utf-8"?>
 <ds:datastoreItem xmlns:ds="http://schemas.openxmlformats.org/officeDocument/2006/customXml" ds:itemID="{052423C5-827B-409C-93FD-99961BD98041}">
   <ds:schemaRefs>
     <ds:schemaRef ds:uri="http://schemas.microsoft.com/office/2006/metadata/contentType"/>
@@ -13229,8 +13607,26 @@
 </ds:datastoreItem>
 </file>
 
+<file path=customXml/itemProps2.xml><?xml version="1.0" encoding="utf-8"?>
+<ds:datastoreItem xmlns:ds="http://schemas.openxmlformats.org/officeDocument/2006/customXml" ds:itemID="{BE5AF119-2C45-4036-98D5-B4140043C77C}">
+  <ds:schemaRefs>
+    <ds:schemaRef ds:uri="http://schemas.microsoft.com/sharepoint/v3/contenttype/forms"/>
+  </ds:schemaRefs>
+</ds:datastoreItem>
+</file>
+
+<file path=customXml/itemProps3.xml><?xml version="1.0" encoding="utf-8"?>
+<ds:datastoreItem xmlns:ds="http://schemas.openxmlformats.org/officeDocument/2006/customXml" ds:itemID="{4560517E-F5A4-41E1-9F01-60AB7EB0F206}">
+  <ds:schemaRefs>
+    <ds:schemaRef ds:uri="http://schemas.microsoft.com/office/2006/metadata/properties"/>
+    <ds:schemaRef ds:uri="http://schemas.microsoft.com/office/infopath/2007/PartnerControls"/>
+    <ds:schemaRef ds:uri="dccbc5df-29b3-4670-b8f5-ce9b6d6a1832"/>
+  </ds:schemaRefs>
+</ds:datastoreItem>
+</file>
+
 <file path=customXml/itemProps4.xml><?xml version="1.0" encoding="utf-8"?>
-<ds:datastoreItem xmlns:ds="http://schemas.openxmlformats.org/officeDocument/2006/customXml" ds:itemID="{076B904E-E11B-4AAC-9241-C69AE8EA6C1C}">
+<ds:datastoreItem xmlns:ds="http://schemas.openxmlformats.org/officeDocument/2006/customXml" ds:itemID="{A301321A-760C-4902-9FD5-7E72BB546FC3}">
   <ds:schemaRefs>
     <ds:schemaRef ds:uri="http://schemas.openxmlformats.org/officeDocument/2006/bibliography"/>
   </ds:schemaRefs>

</xml_diff>